<commit_message>
log use values in statistics
</commit_message>
<xml_diff>
--- a/data/240220_AAV9-ELISA.docx
+++ b/data/240220_AAV9-ELISA.docx
@@ -8,6 +8,9 @@
       </w:pPr>
       <w:r>
         <w:t>GT Analytics - Capsid AAV9-ELISA</w:t>
+      </w:r>
+      <w:r>
+        <w:t xml:space="preserve"> g9</w:t>
       </w:r>
     </w:p>
     <w:p>
@@ -37,8 +40,30 @@
       </w:r>
     </w:p>
     <w:p>
+      <w:pPr>
+        <w:shd w:val="clear" w:color="auto" w:fill="FFFFFF"/>
+        <w:spacing w:line="285" w:lineRule="atLeast"/>
+        <w:rPr>
+          <w:rFonts w:ascii="Consolas" w:eastAsia="Times New Roman" w:hAnsi="Consolas" w:cs="Times New Roman"/>
+          <w:color w:val="000000"/>
+          <w:sz w:val="21"/>
+          <w:szCs w:val="21"/>
+        </w:rPr>
+      </w:pPr>
       <w:r>
         <w:t>For detailed method status see either SOP-234702 and/or method history file DMD-211328.</w:t>
+      </w:r>
+      <w:r>
+        <w:t xml:space="preserve"> </w:t>
+      </w:r>
+      <w:r>
+        <w:rPr>
+          <w:rFonts w:ascii="Consolas" w:eastAsia="Times New Roman" w:hAnsi="Consolas" w:cs="Times New Roman"/>
+          <w:color w:val="A31515"/>
+          <w:sz w:val="21"/>
+          <w:szCs w:val="21"/>
+        </w:rPr>
+        <w:t>E335</w:t>
       </w:r>
     </w:p>
     <w:p>
@@ -60,21 +85,21 @@
     <w:tbl>
       <w:tblPr>
         <w:tblStyle w:val="TableGrid"/>
-        <w:tblW w:type="auto" w:w="0"/>
-        <w:tblLook w:firstColumn="1" w:firstRow="1" w:lastColumn="0" w:lastRow="0" w:noHBand="0" w:noVBand="1" w:val="04A0"/>
+        <w:tblW w:w="0" w:type="auto"/>
+        <w:tblLook w:val="04A0" w:firstRow="1" w:lastRow="0" w:firstColumn="1" w:lastColumn="0" w:noHBand="0" w:noVBand="1"/>
       </w:tblPr>
       <w:tblGrid>
-        <w:gridCol w:w="1440"/>
-        <w:gridCol w:w="1440"/>
-        <w:gridCol w:w="1440"/>
-        <w:gridCol w:w="1440"/>
-        <w:gridCol w:w="1440"/>
-        <w:gridCol w:w="1440"/>
+        <w:gridCol w:w="1329"/>
+        <w:gridCol w:w="1931"/>
+        <w:gridCol w:w="1335"/>
+        <w:gridCol w:w="1373"/>
+        <w:gridCol w:w="1298"/>
+        <w:gridCol w:w="1364"/>
       </w:tblGrid>
       <w:tr>
         <w:tc>
           <w:tcPr>
-            <w:tcW w:type="dxa" w:w="1440"/>
+            <w:tcW w:w="1440" w:type="dxa"/>
           </w:tcPr>
           <w:p>
             <w:r>
@@ -87,20 +112,45 @@
         </w:tc>
         <w:tc>
           <w:tcPr>
-            <w:tcW w:type="dxa" w:w="1440"/>
-          </w:tcPr>
-          <w:p>
+            <w:tcW w:w="1440" w:type="dxa"/>
+          </w:tcPr>
+          <w:p>
+            <w:pPr>
+              <w:shd w:val="clear" w:color="auto" w:fill="FFFFFF"/>
+              <w:spacing w:after="160" w:line="285" w:lineRule="atLeast"/>
+              <w:rPr>
+                <w:rFonts w:ascii="Consolas" w:eastAsia="Times New Roman" w:hAnsi="Consolas" w:cs="Times New Roman"/>
+                <w:color w:val="000000"/>
+                <w:sz w:val="21"/>
+                <w:szCs w:val="21"/>
+              </w:rPr>
+            </w:pPr>
             <w:r>
               <w:rPr>
                 <w:sz w:val="16"/>
               </w:rPr>
               <w:t>Sample Name</w:t>
             </w:r>
-          </w:p>
-        </w:tc>
-        <w:tc>
-          <w:tcPr>
-            <w:tcW w:type="dxa" w:w="1440"/>
+            <w:r>
+              <w:rPr>
+                <w:sz w:val="16"/>
+              </w:rPr>
+              <w:t xml:space="preserve"> </w:t>
+            </w:r>
+            <w:r>
+              <w:rPr>
+                <w:rFonts w:ascii="Consolas" w:eastAsia="Times New Roman" w:hAnsi="Consolas" w:cs="Times New Roman"/>
+                <w:color w:val="A31515"/>
+                <w:sz w:val="21"/>
+                <w:szCs w:val="21"/>
+              </w:rPr>
+              <w:t>PP335</w:t>
+            </w:r>
+          </w:p>
+        </w:tc>
+        <w:tc>
+          <w:tcPr>
+            <w:tcW w:w="1440" w:type="dxa"/>
           </w:tcPr>
           <w:p>
             <w:r>
@@ -113,7 +163,7 @@
         </w:tc>
         <w:tc>
           <w:tcPr>
-            <w:tcW w:type="dxa" w:w="1440"/>
+            <w:tcW w:w="1440" w:type="dxa"/>
           </w:tcPr>
           <w:p>
             <w:r>
@@ -126,7 +176,7 @@
         </w:tc>
         <w:tc>
           <w:tcPr>
-            <w:tcW w:type="dxa" w:w="1440"/>
+            <w:tcW w:w="1440" w:type="dxa"/>
           </w:tcPr>
           <w:p>
             <w:r>
@@ -139,7 +189,7 @@
         </w:tc>
         <w:tc>
           <w:tcPr>
-            <w:tcW w:type="dxa" w:w="1440"/>
+            <w:tcW w:w="1440" w:type="dxa"/>
           </w:tcPr>
           <w:p>
             <w:r>
@@ -154,7 +204,7 @@
       <w:tr>
         <w:tc>
           <w:tcPr>
-            <w:tcW w:type="dxa" w:w="1440"/>
+            <w:tcW w:w="1440" w:type="dxa"/>
           </w:tcPr>
           <w:p>
             <w:r>
@@ -167,7 +217,7 @@
         </w:tc>
         <w:tc>
           <w:tcPr>
-            <w:tcW w:type="dxa" w:w="1440"/>
+            <w:tcW w:w="1440" w:type="dxa"/>
           </w:tcPr>
           <w:p>
             <w:r>
@@ -180,7 +230,7 @@
         </w:tc>
         <w:tc>
           <w:tcPr>
-            <w:tcW w:type="dxa" w:w="1440"/>
+            <w:tcW w:w="1440" w:type="dxa"/>
           </w:tcPr>
           <w:p>
             <w:r>
@@ -193,7 +243,7 @@
         </w:tc>
         <w:tc>
           <w:tcPr>
-            <w:tcW w:type="dxa" w:w="1440"/>
+            <w:tcW w:w="1440" w:type="dxa"/>
           </w:tcPr>
           <w:p>
             <w:r>
@@ -207,7 +257,7 @@
         </w:tc>
         <w:tc>
           <w:tcPr>
-            <w:tcW w:type="dxa" w:w="1440"/>
+            <w:tcW w:w="1440" w:type="dxa"/>
           </w:tcPr>
           <w:p>
             <w:r>
@@ -220,21 +270,15 @@
         </w:tc>
         <w:tc>
           <w:tcPr>
-            <w:tcW w:type="dxa" w:w="1440"/>
-          </w:tcPr>
-          <w:p>
-            <w:r>
-              <w:rPr>
-                <w:sz w:val="16"/>
-              </w:rPr>
-            </w:r>
-          </w:p>
+            <w:tcW w:w="1440" w:type="dxa"/>
+          </w:tcPr>
+          <w:p/>
         </w:tc>
       </w:tr>
       <w:tr>
         <w:tc>
           <w:tcPr>
-            <w:tcW w:type="dxa" w:w="1440"/>
+            <w:tcW w:w="1440" w:type="dxa"/>
           </w:tcPr>
           <w:p>
             <w:r>
@@ -247,7 +291,7 @@
         </w:tc>
         <w:tc>
           <w:tcPr>
-            <w:tcW w:type="dxa" w:w="1440"/>
+            <w:tcW w:w="1440" w:type="dxa"/>
           </w:tcPr>
           <w:p>
             <w:r>
@@ -260,7 +304,7 @@
         </w:tc>
         <w:tc>
           <w:tcPr>
-            <w:tcW w:type="dxa" w:w="1440"/>
+            <w:tcW w:w="1440" w:type="dxa"/>
           </w:tcPr>
           <w:p>
             <w:r>
@@ -273,7 +317,7 @@
         </w:tc>
         <w:tc>
           <w:tcPr>
-            <w:tcW w:type="dxa" w:w="1440"/>
+            <w:tcW w:w="1440" w:type="dxa"/>
           </w:tcPr>
           <w:p>
             <w:r>
@@ -287,7 +331,7 @@
         </w:tc>
         <w:tc>
           <w:tcPr>
-            <w:tcW w:type="dxa" w:w="1440"/>
+            <w:tcW w:w="1440" w:type="dxa"/>
           </w:tcPr>
           <w:p>
             <w:r>
@@ -300,21 +344,15 @@
         </w:tc>
         <w:tc>
           <w:tcPr>
-            <w:tcW w:type="dxa" w:w="1440"/>
-          </w:tcPr>
-          <w:p>
-            <w:r>
-              <w:rPr>
-                <w:sz w:val="16"/>
-              </w:rPr>
-            </w:r>
-          </w:p>
+            <w:tcW w:w="1440" w:type="dxa"/>
+          </w:tcPr>
+          <w:p/>
         </w:tc>
       </w:tr>
       <w:tr>
         <w:tc>
           <w:tcPr>
-            <w:tcW w:type="dxa" w:w="1440"/>
+            <w:tcW w:w="1440" w:type="dxa"/>
           </w:tcPr>
           <w:p>
             <w:r>
@@ -327,7 +365,7 @@
         </w:tc>
         <w:tc>
           <w:tcPr>
-            <w:tcW w:type="dxa" w:w="1440"/>
+            <w:tcW w:w="1440" w:type="dxa"/>
           </w:tcPr>
           <w:p>
             <w:r>
@@ -340,7 +378,7 @@
         </w:tc>
         <w:tc>
           <w:tcPr>
-            <w:tcW w:type="dxa" w:w="1440"/>
+            <w:tcW w:w="1440" w:type="dxa"/>
           </w:tcPr>
           <w:p>
             <w:r>
@@ -353,7 +391,7 @@
         </w:tc>
         <w:tc>
           <w:tcPr>
-            <w:tcW w:type="dxa" w:w="1440"/>
+            <w:tcW w:w="1440" w:type="dxa"/>
           </w:tcPr>
           <w:p>
             <w:r>
@@ -367,7 +405,7 @@
         </w:tc>
         <w:tc>
           <w:tcPr>
-            <w:tcW w:type="dxa" w:w="1440"/>
+            <w:tcW w:w="1440" w:type="dxa"/>
           </w:tcPr>
           <w:p>
             <w:r>
@@ -380,7 +418,7 @@
         </w:tc>
         <w:tc>
           <w:tcPr>
-            <w:tcW w:type="dxa" w:w="1440"/>
+            <w:tcW w:w="1440" w:type="dxa"/>
           </w:tcPr>
           <w:p>
             <w:r>
@@ -395,7 +433,7 @@
       <w:tr>
         <w:tc>
           <w:tcPr>
-            <w:tcW w:type="dxa" w:w="1440"/>
+            <w:tcW w:w="1440" w:type="dxa"/>
           </w:tcPr>
           <w:p>
             <w:r>
@@ -408,7 +446,7 @@
         </w:tc>
         <w:tc>
           <w:tcPr>
-            <w:tcW w:type="dxa" w:w="1440"/>
+            <w:tcW w:w="1440" w:type="dxa"/>
           </w:tcPr>
           <w:p>
             <w:r>
@@ -421,7 +459,7 @@
         </w:tc>
         <w:tc>
           <w:tcPr>
-            <w:tcW w:type="dxa" w:w="1440"/>
+            <w:tcW w:w="1440" w:type="dxa"/>
           </w:tcPr>
           <w:p>
             <w:r>
@@ -434,7 +472,7 @@
         </w:tc>
         <w:tc>
           <w:tcPr>
-            <w:tcW w:type="dxa" w:w="1440"/>
+            <w:tcW w:w="1440" w:type="dxa"/>
           </w:tcPr>
           <w:p>
             <w:r>
@@ -448,7 +486,7 @@
         </w:tc>
         <w:tc>
           <w:tcPr>
-            <w:tcW w:type="dxa" w:w="1440"/>
+            <w:tcW w:w="1440" w:type="dxa"/>
           </w:tcPr>
           <w:p>
             <w:r>
@@ -461,7 +499,7 @@
         </w:tc>
         <w:tc>
           <w:tcPr>
-            <w:tcW w:type="dxa" w:w="1440"/>
+            <w:tcW w:w="1440" w:type="dxa"/>
           </w:tcPr>
           <w:p>
             <w:r>
@@ -476,7 +514,7 @@
       <w:tr>
         <w:tc>
           <w:tcPr>
-            <w:tcW w:type="dxa" w:w="1440"/>
+            <w:tcW w:w="1440" w:type="dxa"/>
           </w:tcPr>
           <w:p>
             <w:r>
@@ -489,7 +527,7 @@
         </w:tc>
         <w:tc>
           <w:tcPr>
-            <w:tcW w:type="dxa" w:w="1440"/>
+            <w:tcW w:w="1440" w:type="dxa"/>
           </w:tcPr>
           <w:p>
             <w:r>
@@ -502,7 +540,7 @@
         </w:tc>
         <w:tc>
           <w:tcPr>
-            <w:tcW w:type="dxa" w:w="1440"/>
+            <w:tcW w:w="1440" w:type="dxa"/>
           </w:tcPr>
           <w:p>
             <w:r>
@@ -515,7 +553,7 @@
         </w:tc>
         <w:tc>
           <w:tcPr>
-            <w:tcW w:type="dxa" w:w="1440"/>
+            <w:tcW w:w="1440" w:type="dxa"/>
           </w:tcPr>
           <w:p>
             <w:r>
@@ -529,7 +567,7 @@
         </w:tc>
         <w:tc>
           <w:tcPr>
-            <w:tcW w:type="dxa" w:w="1440"/>
+            <w:tcW w:w="1440" w:type="dxa"/>
           </w:tcPr>
           <w:p>
             <w:r>
@@ -542,21 +580,15 @@
         </w:tc>
         <w:tc>
           <w:tcPr>
-            <w:tcW w:type="dxa" w:w="1440"/>
-          </w:tcPr>
-          <w:p>
-            <w:r>
-              <w:rPr>
-                <w:sz w:val="16"/>
-              </w:rPr>
-            </w:r>
-          </w:p>
+            <w:tcW w:w="1440" w:type="dxa"/>
+          </w:tcPr>
+          <w:p/>
         </w:tc>
       </w:tr>
       <w:tr>
         <w:tc>
           <w:tcPr>
-            <w:tcW w:type="dxa" w:w="1440"/>
+            <w:tcW w:w="1440" w:type="dxa"/>
           </w:tcPr>
           <w:p>
             <w:r>
@@ -569,7 +601,7 @@
         </w:tc>
         <w:tc>
           <w:tcPr>
-            <w:tcW w:type="dxa" w:w="1440"/>
+            <w:tcW w:w="1440" w:type="dxa"/>
           </w:tcPr>
           <w:p>
             <w:r>
@@ -582,7 +614,7 @@
         </w:tc>
         <w:tc>
           <w:tcPr>
-            <w:tcW w:type="dxa" w:w="1440"/>
+            <w:tcW w:w="1440" w:type="dxa"/>
           </w:tcPr>
           <w:p>
             <w:r>
@@ -595,7 +627,7 @@
         </w:tc>
         <w:tc>
           <w:tcPr>
-            <w:tcW w:type="dxa" w:w="1440"/>
+            <w:tcW w:w="1440" w:type="dxa"/>
           </w:tcPr>
           <w:p>
             <w:r>
@@ -609,7 +641,7 @@
         </w:tc>
         <w:tc>
           <w:tcPr>
-            <w:tcW w:type="dxa" w:w="1440"/>
+            <w:tcW w:w="1440" w:type="dxa"/>
           </w:tcPr>
           <w:p>
             <w:r>
@@ -622,7 +654,7 @@
         </w:tc>
         <w:tc>
           <w:tcPr>
-            <w:tcW w:type="dxa" w:w="1440"/>
+            <w:tcW w:w="1440" w:type="dxa"/>
           </w:tcPr>
           <w:p>
             <w:r>
@@ -637,7 +669,7 @@
       <w:tr>
         <w:tc>
           <w:tcPr>
-            <w:tcW w:type="dxa" w:w="1440"/>
+            <w:tcW w:w="1440" w:type="dxa"/>
           </w:tcPr>
           <w:p>
             <w:r>
@@ -650,7 +682,7 @@
         </w:tc>
         <w:tc>
           <w:tcPr>
-            <w:tcW w:type="dxa" w:w="1440"/>
+            <w:tcW w:w="1440" w:type="dxa"/>
           </w:tcPr>
           <w:p>
             <w:r>
@@ -663,7 +695,7 @@
         </w:tc>
         <w:tc>
           <w:tcPr>
-            <w:tcW w:type="dxa" w:w="1440"/>
+            <w:tcW w:w="1440" w:type="dxa"/>
           </w:tcPr>
           <w:p>
             <w:r>
@@ -676,7 +708,7 @@
         </w:tc>
         <w:tc>
           <w:tcPr>
-            <w:tcW w:type="dxa" w:w="1440"/>
+            <w:tcW w:w="1440" w:type="dxa"/>
           </w:tcPr>
           <w:p>
             <w:r>
@@ -689,7 +721,7 @@
         </w:tc>
         <w:tc>
           <w:tcPr>
-            <w:tcW w:type="dxa" w:w="1440"/>
+            <w:tcW w:w="1440" w:type="dxa"/>
           </w:tcPr>
           <w:p>
             <w:r>
@@ -702,7 +734,7 @@
         </w:tc>
         <w:tc>
           <w:tcPr>
-            <w:tcW w:type="dxa" w:w="1440"/>
+            <w:tcW w:w="1440" w:type="dxa"/>
           </w:tcPr>
           <w:p>
             <w:r>
@@ -717,7 +749,7 @@
       <w:tr>
         <w:tc>
           <w:tcPr>
-            <w:tcW w:type="dxa" w:w="1440"/>
+            <w:tcW w:w="1440" w:type="dxa"/>
           </w:tcPr>
           <w:p>
             <w:r>
@@ -730,7 +762,7 @@
         </w:tc>
         <w:tc>
           <w:tcPr>
-            <w:tcW w:type="dxa" w:w="1440"/>
+            <w:tcW w:w="1440" w:type="dxa"/>
           </w:tcPr>
           <w:p>
             <w:r>
@@ -743,7 +775,7 @@
         </w:tc>
         <w:tc>
           <w:tcPr>
-            <w:tcW w:type="dxa" w:w="1440"/>
+            <w:tcW w:w="1440" w:type="dxa"/>
           </w:tcPr>
           <w:p>
             <w:r>
@@ -756,7 +788,7 @@
         </w:tc>
         <w:tc>
           <w:tcPr>
-            <w:tcW w:type="dxa" w:w="1440"/>
+            <w:tcW w:w="1440" w:type="dxa"/>
           </w:tcPr>
           <w:p>
             <w:r>
@@ -770,7 +802,7 @@
         </w:tc>
         <w:tc>
           <w:tcPr>
-            <w:tcW w:type="dxa" w:w="1440"/>
+            <w:tcW w:w="1440" w:type="dxa"/>
           </w:tcPr>
           <w:p>
             <w:r>
@@ -783,21 +815,15 @@
         </w:tc>
         <w:tc>
           <w:tcPr>
-            <w:tcW w:type="dxa" w:w="1440"/>
-          </w:tcPr>
-          <w:p>
-            <w:r>
-              <w:rPr>
-                <w:sz w:val="16"/>
-              </w:rPr>
-            </w:r>
-          </w:p>
+            <w:tcW w:w="1440" w:type="dxa"/>
+          </w:tcPr>
+          <w:p/>
         </w:tc>
       </w:tr>
       <w:tr>
         <w:tc>
           <w:tcPr>
-            <w:tcW w:type="dxa" w:w="1440"/>
+            <w:tcW w:w="1440" w:type="dxa"/>
           </w:tcPr>
           <w:p>
             <w:r>
@@ -810,7 +836,7 @@
         </w:tc>
         <w:tc>
           <w:tcPr>
-            <w:tcW w:type="dxa" w:w="1440"/>
+            <w:tcW w:w="1440" w:type="dxa"/>
           </w:tcPr>
           <w:p>
             <w:r>
@@ -823,7 +849,7 @@
         </w:tc>
         <w:tc>
           <w:tcPr>
-            <w:tcW w:type="dxa" w:w="1440"/>
+            <w:tcW w:w="1440" w:type="dxa"/>
           </w:tcPr>
           <w:p>
             <w:r>
@@ -836,7 +862,7 @@
         </w:tc>
         <w:tc>
           <w:tcPr>
-            <w:tcW w:type="dxa" w:w="1440"/>
+            <w:tcW w:w="1440" w:type="dxa"/>
           </w:tcPr>
           <w:p>
             <w:r>
@@ -850,7 +876,7 @@
         </w:tc>
         <w:tc>
           <w:tcPr>
-            <w:tcW w:type="dxa" w:w="1440"/>
+            <w:tcW w:w="1440" w:type="dxa"/>
           </w:tcPr>
           <w:p>
             <w:r>
@@ -863,21 +889,15 @@
         </w:tc>
         <w:tc>
           <w:tcPr>
-            <w:tcW w:type="dxa" w:w="1440"/>
-          </w:tcPr>
-          <w:p>
-            <w:r>
-              <w:rPr>
-                <w:sz w:val="16"/>
-              </w:rPr>
-            </w:r>
-          </w:p>
+            <w:tcW w:w="1440" w:type="dxa"/>
+          </w:tcPr>
+          <w:p/>
         </w:tc>
       </w:tr>
       <w:tr>
         <w:tc>
           <w:tcPr>
-            <w:tcW w:type="dxa" w:w="1440"/>
+            <w:tcW w:w="1440" w:type="dxa"/>
           </w:tcPr>
           <w:p>
             <w:r>
@@ -890,7 +910,7 @@
         </w:tc>
         <w:tc>
           <w:tcPr>
-            <w:tcW w:type="dxa" w:w="1440"/>
+            <w:tcW w:w="1440" w:type="dxa"/>
           </w:tcPr>
           <w:p>
             <w:r>
@@ -903,7 +923,7 @@
         </w:tc>
         <w:tc>
           <w:tcPr>
-            <w:tcW w:type="dxa" w:w="1440"/>
+            <w:tcW w:w="1440" w:type="dxa"/>
           </w:tcPr>
           <w:p>
             <w:r>
@@ -916,7 +936,7 @@
         </w:tc>
         <w:tc>
           <w:tcPr>
-            <w:tcW w:type="dxa" w:w="1440"/>
+            <w:tcW w:w="1440" w:type="dxa"/>
           </w:tcPr>
           <w:p>
             <w:r>
@@ -929,7 +949,7 @@
         </w:tc>
         <w:tc>
           <w:tcPr>
-            <w:tcW w:type="dxa" w:w="1440"/>
+            <w:tcW w:w="1440" w:type="dxa"/>
           </w:tcPr>
           <w:p>
             <w:r>
@@ -942,7 +962,7 @@
         </w:tc>
         <w:tc>
           <w:tcPr>
-            <w:tcW w:type="dxa" w:w="1440"/>
+            <w:tcW w:w="1440" w:type="dxa"/>
           </w:tcPr>
           <w:p>
             <w:r>
@@ -957,7 +977,7 @@
       <w:tr>
         <w:tc>
           <w:tcPr>
-            <w:tcW w:type="dxa" w:w="1440"/>
+            <w:tcW w:w="1440" w:type="dxa"/>
           </w:tcPr>
           <w:p>
             <w:r>
@@ -970,7 +990,7 @@
         </w:tc>
         <w:tc>
           <w:tcPr>
-            <w:tcW w:type="dxa" w:w="1440"/>
+            <w:tcW w:w="1440" w:type="dxa"/>
           </w:tcPr>
           <w:p>
             <w:r>
@@ -983,7 +1003,7 @@
         </w:tc>
         <w:tc>
           <w:tcPr>
-            <w:tcW w:type="dxa" w:w="1440"/>
+            <w:tcW w:w="1440" w:type="dxa"/>
           </w:tcPr>
           <w:p>
             <w:r>
@@ -996,7 +1016,7 @@
         </w:tc>
         <w:tc>
           <w:tcPr>
-            <w:tcW w:type="dxa" w:w="1440"/>
+            <w:tcW w:w="1440" w:type="dxa"/>
           </w:tcPr>
           <w:p>
             <w:r>
@@ -1010,7 +1030,7 @@
         </w:tc>
         <w:tc>
           <w:tcPr>
-            <w:tcW w:type="dxa" w:w="1440"/>
+            <w:tcW w:w="1440" w:type="dxa"/>
           </w:tcPr>
           <w:p>
             <w:r>
@@ -1023,21 +1043,15 @@
         </w:tc>
         <w:tc>
           <w:tcPr>
-            <w:tcW w:type="dxa" w:w="1440"/>
-          </w:tcPr>
-          <w:p>
-            <w:r>
-              <w:rPr>
-                <w:sz w:val="16"/>
-              </w:rPr>
-            </w:r>
-          </w:p>
+            <w:tcW w:w="1440" w:type="dxa"/>
+          </w:tcPr>
+          <w:p/>
         </w:tc>
       </w:tr>
       <w:tr>
         <w:tc>
           <w:tcPr>
-            <w:tcW w:type="dxa" w:w="1440"/>
+            <w:tcW w:w="1440" w:type="dxa"/>
           </w:tcPr>
           <w:p>
             <w:r>
@@ -1050,7 +1064,7 @@
         </w:tc>
         <w:tc>
           <w:tcPr>
-            <w:tcW w:type="dxa" w:w="1440"/>
+            <w:tcW w:w="1440" w:type="dxa"/>
           </w:tcPr>
           <w:p>
             <w:r>
@@ -1063,7 +1077,7 @@
         </w:tc>
         <w:tc>
           <w:tcPr>
-            <w:tcW w:type="dxa" w:w="1440"/>
+            <w:tcW w:w="1440" w:type="dxa"/>
           </w:tcPr>
           <w:p>
             <w:r>
@@ -1076,7 +1090,7 @@
         </w:tc>
         <w:tc>
           <w:tcPr>
-            <w:tcW w:type="dxa" w:w="1440"/>
+            <w:tcW w:w="1440" w:type="dxa"/>
           </w:tcPr>
           <w:p>
             <w:r>
@@ -1090,7 +1104,7 @@
         </w:tc>
         <w:tc>
           <w:tcPr>
-            <w:tcW w:type="dxa" w:w="1440"/>
+            <w:tcW w:w="1440" w:type="dxa"/>
           </w:tcPr>
           <w:p>
             <w:r>
@@ -1103,7 +1117,7 @@
         </w:tc>
         <w:tc>
           <w:tcPr>
-            <w:tcW w:type="dxa" w:w="1440"/>
+            <w:tcW w:w="1440" w:type="dxa"/>
           </w:tcPr>
           <w:p>
             <w:r>
@@ -1118,7 +1132,7 @@
       <w:tr>
         <w:tc>
           <w:tcPr>
-            <w:tcW w:type="dxa" w:w="1440"/>
+            <w:tcW w:w="1440" w:type="dxa"/>
           </w:tcPr>
           <w:p>
             <w:r>
@@ -1131,7 +1145,7 @@
         </w:tc>
         <w:tc>
           <w:tcPr>
-            <w:tcW w:type="dxa" w:w="1440"/>
+            <w:tcW w:w="1440" w:type="dxa"/>
           </w:tcPr>
           <w:p>
             <w:r>
@@ -1144,7 +1158,7 @@
         </w:tc>
         <w:tc>
           <w:tcPr>
-            <w:tcW w:type="dxa" w:w="1440"/>
+            <w:tcW w:w="1440" w:type="dxa"/>
           </w:tcPr>
           <w:p>
             <w:r>
@@ -1157,7 +1171,7 @@
         </w:tc>
         <w:tc>
           <w:tcPr>
-            <w:tcW w:type="dxa" w:w="1440"/>
+            <w:tcW w:w="1440" w:type="dxa"/>
           </w:tcPr>
           <w:p>
             <w:r>
@@ -1171,7 +1185,7 @@
         </w:tc>
         <w:tc>
           <w:tcPr>
-            <w:tcW w:type="dxa" w:w="1440"/>
+            <w:tcW w:w="1440" w:type="dxa"/>
           </w:tcPr>
           <w:p>
             <w:r>
@@ -1184,21 +1198,15 @@
         </w:tc>
         <w:tc>
           <w:tcPr>
-            <w:tcW w:type="dxa" w:w="1440"/>
-          </w:tcPr>
-          <w:p>
-            <w:r>
-              <w:rPr>
-                <w:sz w:val="16"/>
-              </w:rPr>
-            </w:r>
-          </w:p>
+            <w:tcW w:w="1440" w:type="dxa"/>
+          </w:tcPr>
+          <w:p/>
         </w:tc>
       </w:tr>
       <w:tr>
         <w:tc>
           <w:tcPr>
-            <w:tcW w:type="dxa" w:w="1440"/>
+            <w:tcW w:w="1440" w:type="dxa"/>
           </w:tcPr>
           <w:p>
             <w:r>
@@ -1211,7 +1219,7 @@
         </w:tc>
         <w:tc>
           <w:tcPr>
-            <w:tcW w:type="dxa" w:w="1440"/>
+            <w:tcW w:w="1440" w:type="dxa"/>
           </w:tcPr>
           <w:p>
             <w:r>
@@ -1224,7 +1232,7 @@
         </w:tc>
         <w:tc>
           <w:tcPr>
-            <w:tcW w:type="dxa" w:w="1440"/>
+            <w:tcW w:w="1440" w:type="dxa"/>
           </w:tcPr>
           <w:p>
             <w:r>
@@ -1237,7 +1245,7 @@
         </w:tc>
         <w:tc>
           <w:tcPr>
-            <w:tcW w:type="dxa" w:w="1440"/>
+            <w:tcW w:w="1440" w:type="dxa"/>
           </w:tcPr>
           <w:p>
             <w:r>
@@ -1251,7 +1259,7 @@
         </w:tc>
         <w:tc>
           <w:tcPr>
-            <w:tcW w:type="dxa" w:w="1440"/>
+            <w:tcW w:w="1440" w:type="dxa"/>
           </w:tcPr>
           <w:p>
             <w:r>
@@ -1264,21 +1272,15 @@
         </w:tc>
         <w:tc>
           <w:tcPr>
-            <w:tcW w:type="dxa" w:w="1440"/>
-          </w:tcPr>
-          <w:p>
-            <w:r>
-              <w:rPr>
-                <w:sz w:val="16"/>
-              </w:rPr>
-            </w:r>
-          </w:p>
+            <w:tcW w:w="1440" w:type="dxa"/>
+          </w:tcPr>
+          <w:p/>
         </w:tc>
       </w:tr>
       <w:tr>
         <w:tc>
           <w:tcPr>
-            <w:tcW w:type="dxa" w:w="1440"/>
+            <w:tcW w:w="1440" w:type="dxa"/>
           </w:tcPr>
           <w:p>
             <w:r>
@@ -1291,7 +1293,7 @@
         </w:tc>
         <w:tc>
           <w:tcPr>
-            <w:tcW w:type="dxa" w:w="1440"/>
+            <w:tcW w:w="1440" w:type="dxa"/>
           </w:tcPr>
           <w:p>
             <w:r>
@@ -1304,7 +1306,7 @@
         </w:tc>
         <w:tc>
           <w:tcPr>
-            <w:tcW w:type="dxa" w:w="1440"/>
+            <w:tcW w:w="1440" w:type="dxa"/>
           </w:tcPr>
           <w:p>
             <w:r>
@@ -1317,7 +1319,7 @@
         </w:tc>
         <w:tc>
           <w:tcPr>
-            <w:tcW w:type="dxa" w:w="1440"/>
+            <w:tcW w:w="1440" w:type="dxa"/>
           </w:tcPr>
           <w:p>
             <w:r>
@@ -1331,7 +1333,7 @@
         </w:tc>
         <w:tc>
           <w:tcPr>
-            <w:tcW w:type="dxa" w:w="1440"/>
+            <w:tcW w:w="1440" w:type="dxa"/>
           </w:tcPr>
           <w:p>
             <w:r>
@@ -1344,21 +1346,15 @@
         </w:tc>
         <w:tc>
           <w:tcPr>
-            <w:tcW w:type="dxa" w:w="1440"/>
-          </w:tcPr>
-          <w:p>
-            <w:r>
-              <w:rPr>
-                <w:sz w:val="16"/>
-              </w:rPr>
-            </w:r>
-          </w:p>
+            <w:tcW w:w="1440" w:type="dxa"/>
+          </w:tcPr>
+          <w:p/>
         </w:tc>
       </w:tr>
       <w:tr>
         <w:tc>
           <w:tcPr>
-            <w:tcW w:type="dxa" w:w="1440"/>
+            <w:tcW w:w="1440" w:type="dxa"/>
           </w:tcPr>
           <w:p>
             <w:r>
@@ -1371,7 +1367,7 @@
         </w:tc>
         <w:tc>
           <w:tcPr>
-            <w:tcW w:type="dxa" w:w="1440"/>
+            <w:tcW w:w="1440" w:type="dxa"/>
           </w:tcPr>
           <w:p>
             <w:r>
@@ -1384,7 +1380,7 @@
         </w:tc>
         <w:tc>
           <w:tcPr>
-            <w:tcW w:type="dxa" w:w="1440"/>
+            <w:tcW w:w="1440" w:type="dxa"/>
           </w:tcPr>
           <w:p>
             <w:r>
@@ -1397,7 +1393,7 @@
         </w:tc>
         <w:tc>
           <w:tcPr>
-            <w:tcW w:type="dxa" w:w="1440"/>
+            <w:tcW w:w="1440" w:type="dxa"/>
           </w:tcPr>
           <w:p>
             <w:r>
@@ -1411,7 +1407,7 @@
         </w:tc>
         <w:tc>
           <w:tcPr>
-            <w:tcW w:type="dxa" w:w="1440"/>
+            <w:tcW w:w="1440" w:type="dxa"/>
           </w:tcPr>
           <w:p>
             <w:r>
@@ -1424,21 +1420,15 @@
         </w:tc>
         <w:tc>
           <w:tcPr>
-            <w:tcW w:type="dxa" w:w="1440"/>
-          </w:tcPr>
-          <w:p>
-            <w:r>
-              <w:rPr>
-                <w:sz w:val="16"/>
-              </w:rPr>
-            </w:r>
-          </w:p>
+            <w:tcW w:w="1440" w:type="dxa"/>
+          </w:tcPr>
+          <w:p/>
         </w:tc>
       </w:tr>
       <w:tr>
         <w:tc>
           <w:tcPr>
-            <w:tcW w:type="dxa" w:w="1440"/>
+            <w:tcW w:w="1440" w:type="dxa"/>
           </w:tcPr>
           <w:p>
             <w:r>
@@ -1451,7 +1441,7 @@
         </w:tc>
         <w:tc>
           <w:tcPr>
-            <w:tcW w:type="dxa" w:w="1440"/>
+            <w:tcW w:w="1440" w:type="dxa"/>
           </w:tcPr>
           <w:p>
             <w:r>
@@ -1464,7 +1454,7 @@
         </w:tc>
         <w:tc>
           <w:tcPr>
-            <w:tcW w:type="dxa" w:w="1440"/>
+            <w:tcW w:w="1440" w:type="dxa"/>
           </w:tcPr>
           <w:p>
             <w:r>
@@ -1477,7 +1467,7 @@
         </w:tc>
         <w:tc>
           <w:tcPr>
-            <w:tcW w:type="dxa" w:w="1440"/>
+            <w:tcW w:w="1440" w:type="dxa"/>
           </w:tcPr>
           <w:p>
             <w:r>
@@ -1491,7 +1481,7 @@
         </w:tc>
         <w:tc>
           <w:tcPr>
-            <w:tcW w:type="dxa" w:w="1440"/>
+            <w:tcW w:w="1440" w:type="dxa"/>
           </w:tcPr>
           <w:p>
             <w:r>
@@ -1504,21 +1494,15 @@
         </w:tc>
         <w:tc>
           <w:tcPr>
-            <w:tcW w:type="dxa" w:w="1440"/>
-          </w:tcPr>
-          <w:p>
-            <w:r>
-              <w:rPr>
-                <w:sz w:val="16"/>
-              </w:rPr>
-            </w:r>
-          </w:p>
+            <w:tcW w:w="1440" w:type="dxa"/>
+          </w:tcPr>
+          <w:p/>
         </w:tc>
       </w:tr>
       <w:tr>
         <w:tc>
           <w:tcPr>
-            <w:tcW w:type="dxa" w:w="1440"/>
+            <w:tcW w:w="1440" w:type="dxa"/>
           </w:tcPr>
           <w:p>
             <w:r>
@@ -1531,7 +1515,7 @@
         </w:tc>
         <w:tc>
           <w:tcPr>
-            <w:tcW w:type="dxa" w:w="1440"/>
+            <w:tcW w:w="1440" w:type="dxa"/>
           </w:tcPr>
           <w:p>
             <w:r>
@@ -1544,7 +1528,7 @@
         </w:tc>
         <w:tc>
           <w:tcPr>
-            <w:tcW w:type="dxa" w:w="1440"/>
+            <w:tcW w:w="1440" w:type="dxa"/>
           </w:tcPr>
           <w:p>
             <w:r>
@@ -1557,7 +1541,7 @@
         </w:tc>
         <w:tc>
           <w:tcPr>
-            <w:tcW w:type="dxa" w:w="1440"/>
+            <w:tcW w:w="1440" w:type="dxa"/>
           </w:tcPr>
           <w:p>
             <w:r>
@@ -1570,7 +1554,7 @@
         </w:tc>
         <w:tc>
           <w:tcPr>
-            <w:tcW w:type="dxa" w:w="1440"/>
+            <w:tcW w:w="1440" w:type="dxa"/>
           </w:tcPr>
           <w:p>
             <w:r>
@@ -1583,7 +1567,7 @@
         </w:tc>
         <w:tc>
           <w:tcPr>
-            <w:tcW w:type="dxa" w:w="1440"/>
+            <w:tcW w:w="1440" w:type="dxa"/>
           </w:tcPr>
           <w:p>
             <w:r>
@@ -1598,7 +1582,7 @@
       <w:tr>
         <w:tc>
           <w:tcPr>
-            <w:tcW w:type="dxa" w:w="1440"/>
+            <w:tcW w:w="1440" w:type="dxa"/>
           </w:tcPr>
           <w:p>
             <w:r>
@@ -1611,7 +1595,7 @@
         </w:tc>
         <w:tc>
           <w:tcPr>
-            <w:tcW w:type="dxa" w:w="1440"/>
+            <w:tcW w:w="1440" w:type="dxa"/>
           </w:tcPr>
           <w:p>
             <w:r>
@@ -1624,7 +1608,7 @@
         </w:tc>
         <w:tc>
           <w:tcPr>
-            <w:tcW w:type="dxa" w:w="1440"/>
+            <w:tcW w:w="1440" w:type="dxa"/>
           </w:tcPr>
           <w:p>
             <w:r>
@@ -1637,7 +1621,7 @@
         </w:tc>
         <w:tc>
           <w:tcPr>
-            <w:tcW w:type="dxa" w:w="1440"/>
+            <w:tcW w:w="1440" w:type="dxa"/>
           </w:tcPr>
           <w:p>
             <w:r>
@@ -1650,7 +1634,7 @@
         </w:tc>
         <w:tc>
           <w:tcPr>
-            <w:tcW w:type="dxa" w:w="1440"/>
+            <w:tcW w:w="1440" w:type="dxa"/>
           </w:tcPr>
           <w:p>
             <w:r>
@@ -1663,7 +1647,7 @@
         </w:tc>
         <w:tc>
           <w:tcPr>
-            <w:tcW w:type="dxa" w:w="1440"/>
+            <w:tcW w:w="1440" w:type="dxa"/>
           </w:tcPr>
           <w:p>
             <w:r>
@@ -1678,7 +1662,7 @@
       <w:tr>
         <w:tc>
           <w:tcPr>
-            <w:tcW w:type="dxa" w:w="1440"/>
+            <w:tcW w:w="1440" w:type="dxa"/>
           </w:tcPr>
           <w:p>
             <w:r>
@@ -1691,7 +1675,7 @@
         </w:tc>
         <w:tc>
           <w:tcPr>
-            <w:tcW w:type="dxa" w:w="1440"/>
+            <w:tcW w:w="1440" w:type="dxa"/>
           </w:tcPr>
           <w:p>
             <w:r>
@@ -1704,7 +1688,7 @@
         </w:tc>
         <w:tc>
           <w:tcPr>
-            <w:tcW w:type="dxa" w:w="1440"/>
+            <w:tcW w:w="1440" w:type="dxa"/>
           </w:tcPr>
           <w:p>
             <w:r>
@@ -1717,7 +1701,7 @@
         </w:tc>
         <w:tc>
           <w:tcPr>
-            <w:tcW w:type="dxa" w:w="1440"/>
+            <w:tcW w:w="1440" w:type="dxa"/>
           </w:tcPr>
           <w:p>
             <w:r>
@@ -1731,7 +1715,7 @@
         </w:tc>
         <w:tc>
           <w:tcPr>
-            <w:tcW w:type="dxa" w:w="1440"/>
+            <w:tcW w:w="1440" w:type="dxa"/>
           </w:tcPr>
           <w:p>
             <w:r>
@@ -1744,21 +1728,15 @@
         </w:tc>
         <w:tc>
           <w:tcPr>
-            <w:tcW w:type="dxa" w:w="1440"/>
-          </w:tcPr>
-          <w:p>
-            <w:r>
-              <w:rPr>
-                <w:sz w:val="16"/>
-              </w:rPr>
-            </w:r>
-          </w:p>
+            <w:tcW w:w="1440" w:type="dxa"/>
+          </w:tcPr>
+          <w:p/>
         </w:tc>
       </w:tr>
       <w:tr>
         <w:tc>
           <w:tcPr>
-            <w:tcW w:type="dxa" w:w="1440"/>
+            <w:tcW w:w="1440" w:type="dxa"/>
           </w:tcPr>
           <w:p>
             <w:r>
@@ -1771,7 +1749,7 @@
         </w:tc>
         <w:tc>
           <w:tcPr>
-            <w:tcW w:type="dxa" w:w="1440"/>
+            <w:tcW w:w="1440" w:type="dxa"/>
           </w:tcPr>
           <w:p>
             <w:r>
@@ -1784,7 +1762,7 @@
         </w:tc>
         <w:tc>
           <w:tcPr>
-            <w:tcW w:type="dxa" w:w="1440"/>
+            <w:tcW w:w="1440" w:type="dxa"/>
           </w:tcPr>
           <w:p>
             <w:r>
@@ -1797,7 +1775,7 @@
         </w:tc>
         <w:tc>
           <w:tcPr>
-            <w:tcW w:type="dxa" w:w="1440"/>
+            <w:tcW w:w="1440" w:type="dxa"/>
           </w:tcPr>
           <w:p>
             <w:r>
@@ -1810,7 +1788,7 @@
         </w:tc>
         <w:tc>
           <w:tcPr>
-            <w:tcW w:type="dxa" w:w="1440"/>
+            <w:tcW w:w="1440" w:type="dxa"/>
           </w:tcPr>
           <w:p>
             <w:r>
@@ -1823,7 +1801,7 @@
         </w:tc>
         <w:tc>
           <w:tcPr>
-            <w:tcW w:type="dxa" w:w="1440"/>
+            <w:tcW w:w="1440" w:type="dxa"/>
           </w:tcPr>
           <w:p>
             <w:r>
@@ -1838,7 +1816,7 @@
       <w:tr>
         <w:tc>
           <w:tcPr>
-            <w:tcW w:type="dxa" w:w="1440"/>
+            <w:tcW w:w="1440" w:type="dxa"/>
           </w:tcPr>
           <w:p>
             <w:r>
@@ -1851,7 +1829,7 @@
         </w:tc>
         <w:tc>
           <w:tcPr>
-            <w:tcW w:type="dxa" w:w="1440"/>
+            <w:tcW w:w="1440" w:type="dxa"/>
           </w:tcPr>
           <w:p>
             <w:r>
@@ -1864,7 +1842,7 @@
         </w:tc>
         <w:tc>
           <w:tcPr>
-            <w:tcW w:type="dxa" w:w="1440"/>
+            <w:tcW w:w="1440" w:type="dxa"/>
           </w:tcPr>
           <w:p>
             <w:r>
@@ -1877,7 +1855,7 @@
         </w:tc>
         <w:tc>
           <w:tcPr>
-            <w:tcW w:type="dxa" w:w="1440"/>
+            <w:tcW w:w="1440" w:type="dxa"/>
           </w:tcPr>
           <w:p>
             <w:r>
@@ -1891,7 +1869,7 @@
         </w:tc>
         <w:tc>
           <w:tcPr>
-            <w:tcW w:type="dxa" w:w="1440"/>
+            <w:tcW w:w="1440" w:type="dxa"/>
           </w:tcPr>
           <w:p>
             <w:r>
@@ -1904,15 +1882,9 @@
         </w:tc>
         <w:tc>
           <w:tcPr>
-            <w:tcW w:type="dxa" w:w="1440"/>
-          </w:tcPr>
-          <w:p>
-            <w:r>
-              <w:rPr>
-                <w:sz w:val="16"/>
-              </w:rPr>
-            </w:r>
-          </w:p>
+            <w:tcW w:w="1440" w:type="dxa"/>
+          </w:tcPr>
+          <w:p/>
         </w:tc>
       </w:tr>
     </w:tbl>
@@ -1934,27 +1906,28 @@
         <w:pStyle w:val="Heading2"/>
       </w:pPr>
       <w:r>
+        <w:lastRenderedPageBreak/>
         <w:t>Plate 2</w:t>
       </w:r>
     </w:p>
     <w:tbl>
       <w:tblPr>
         <w:tblStyle w:val="TableGrid"/>
-        <w:tblW w:type="auto" w:w="0"/>
-        <w:tblLook w:firstColumn="1" w:firstRow="1" w:lastColumn="0" w:lastRow="0" w:noHBand="0" w:noVBand="1" w:val="04A0"/>
+        <w:tblW w:w="0" w:type="auto"/>
+        <w:tblLook w:val="04A0" w:firstRow="1" w:lastRow="0" w:firstColumn="1" w:lastColumn="0" w:noHBand="0" w:noVBand="1"/>
       </w:tblPr>
       <w:tblGrid>
-        <w:gridCol w:w="1440"/>
-        <w:gridCol w:w="1440"/>
-        <w:gridCol w:w="1440"/>
-        <w:gridCol w:w="1440"/>
-        <w:gridCol w:w="1440"/>
-        <w:gridCol w:w="1440"/>
+        <w:gridCol w:w="1164"/>
+        <w:gridCol w:w="2423"/>
+        <w:gridCol w:w="1177"/>
+        <w:gridCol w:w="1285"/>
+        <w:gridCol w:w="1085"/>
+        <w:gridCol w:w="1496"/>
       </w:tblGrid>
       <w:tr>
         <w:tc>
           <w:tcPr>
-            <w:tcW w:type="dxa" w:w="1440"/>
+            <w:tcW w:w="1440" w:type="dxa"/>
           </w:tcPr>
           <w:p>
             <w:r>
@@ -1967,7 +1940,7 @@
         </w:tc>
         <w:tc>
           <w:tcPr>
-            <w:tcW w:type="dxa" w:w="1440"/>
+            <w:tcW w:w="1440" w:type="dxa"/>
           </w:tcPr>
           <w:p>
             <w:r>
@@ -1980,7 +1953,7 @@
         </w:tc>
         <w:tc>
           <w:tcPr>
-            <w:tcW w:type="dxa" w:w="1440"/>
+            <w:tcW w:w="1440" w:type="dxa"/>
           </w:tcPr>
           <w:p>
             <w:r>
@@ -1993,7 +1966,7 @@
         </w:tc>
         <w:tc>
           <w:tcPr>
-            <w:tcW w:type="dxa" w:w="1440"/>
+            <w:tcW w:w="1440" w:type="dxa"/>
           </w:tcPr>
           <w:p>
             <w:r>
@@ -2006,7 +1979,7 @@
         </w:tc>
         <w:tc>
           <w:tcPr>
-            <w:tcW w:type="dxa" w:w="1440"/>
+            <w:tcW w:w="1440" w:type="dxa"/>
           </w:tcPr>
           <w:p>
             <w:r>
@@ -2019,7 +1992,7 @@
         </w:tc>
         <w:tc>
           <w:tcPr>
-            <w:tcW w:type="dxa" w:w="1440"/>
+            <w:tcW w:w="1440" w:type="dxa"/>
           </w:tcPr>
           <w:p>
             <w:r>
@@ -2034,7 +2007,7 @@
       <w:tr>
         <w:tc>
           <w:tcPr>
-            <w:tcW w:type="dxa" w:w="1440"/>
+            <w:tcW w:w="1440" w:type="dxa"/>
           </w:tcPr>
           <w:p>
             <w:r>
@@ -2047,7 +2020,7 @@
         </w:tc>
         <w:tc>
           <w:tcPr>
-            <w:tcW w:type="dxa" w:w="1440"/>
+            <w:tcW w:w="1440" w:type="dxa"/>
           </w:tcPr>
           <w:p>
             <w:r>
@@ -2060,7 +2033,7 @@
         </w:tc>
         <w:tc>
           <w:tcPr>
-            <w:tcW w:type="dxa" w:w="1440"/>
+            <w:tcW w:w="1440" w:type="dxa"/>
           </w:tcPr>
           <w:p>
             <w:r>
@@ -2073,7 +2046,7 @@
         </w:tc>
         <w:tc>
           <w:tcPr>
-            <w:tcW w:type="dxa" w:w="1440"/>
+            <w:tcW w:w="1440" w:type="dxa"/>
           </w:tcPr>
           <w:p>
             <w:r>
@@ -2087,7 +2060,7 @@
         </w:tc>
         <w:tc>
           <w:tcPr>
-            <w:tcW w:type="dxa" w:w="1440"/>
+            <w:tcW w:w="1440" w:type="dxa"/>
           </w:tcPr>
           <w:p>
             <w:r>
@@ -2100,21 +2073,15 @@
         </w:tc>
         <w:tc>
           <w:tcPr>
-            <w:tcW w:type="dxa" w:w="1440"/>
-          </w:tcPr>
-          <w:p>
-            <w:r>
-              <w:rPr>
-                <w:sz w:val="16"/>
-              </w:rPr>
-            </w:r>
-          </w:p>
+            <w:tcW w:w="1440" w:type="dxa"/>
+          </w:tcPr>
+          <w:p/>
         </w:tc>
       </w:tr>
       <w:tr>
         <w:tc>
           <w:tcPr>
-            <w:tcW w:type="dxa" w:w="1440"/>
+            <w:tcW w:w="1440" w:type="dxa"/>
           </w:tcPr>
           <w:p>
             <w:r>
@@ -2127,7 +2094,7 @@
         </w:tc>
         <w:tc>
           <w:tcPr>
-            <w:tcW w:type="dxa" w:w="1440"/>
+            <w:tcW w:w="1440" w:type="dxa"/>
           </w:tcPr>
           <w:p>
             <w:r>
@@ -2140,7 +2107,7 @@
         </w:tc>
         <w:tc>
           <w:tcPr>
-            <w:tcW w:type="dxa" w:w="1440"/>
+            <w:tcW w:w="1440" w:type="dxa"/>
           </w:tcPr>
           <w:p>
             <w:r>
@@ -2153,7 +2120,7 @@
         </w:tc>
         <w:tc>
           <w:tcPr>
-            <w:tcW w:type="dxa" w:w="1440"/>
+            <w:tcW w:w="1440" w:type="dxa"/>
           </w:tcPr>
           <w:p>
             <w:r>
@@ -2166,7 +2133,7 @@
         </w:tc>
         <w:tc>
           <w:tcPr>
-            <w:tcW w:type="dxa" w:w="1440"/>
+            <w:tcW w:w="1440" w:type="dxa"/>
           </w:tcPr>
           <w:p>
             <w:r>
@@ -2179,7 +2146,7 @@
         </w:tc>
         <w:tc>
           <w:tcPr>
-            <w:tcW w:type="dxa" w:w="1440"/>
+            <w:tcW w:w="1440" w:type="dxa"/>
           </w:tcPr>
           <w:p>
             <w:r>
@@ -2194,7 +2161,7 @@
       <w:tr>
         <w:tc>
           <w:tcPr>
-            <w:tcW w:type="dxa" w:w="1440"/>
+            <w:tcW w:w="1440" w:type="dxa"/>
           </w:tcPr>
           <w:p>
             <w:r>
@@ -2207,7 +2174,7 @@
         </w:tc>
         <w:tc>
           <w:tcPr>
-            <w:tcW w:type="dxa" w:w="1440"/>
+            <w:tcW w:w="1440" w:type="dxa"/>
           </w:tcPr>
           <w:p>
             <w:r>
@@ -2220,7 +2187,7 @@
         </w:tc>
         <w:tc>
           <w:tcPr>
-            <w:tcW w:type="dxa" w:w="1440"/>
+            <w:tcW w:w="1440" w:type="dxa"/>
           </w:tcPr>
           <w:p>
             <w:r>
@@ -2233,7 +2200,7 @@
         </w:tc>
         <w:tc>
           <w:tcPr>
-            <w:tcW w:type="dxa" w:w="1440"/>
+            <w:tcW w:w="1440" w:type="dxa"/>
           </w:tcPr>
           <w:p>
             <w:r>
@@ -2247,7 +2214,7 @@
         </w:tc>
         <w:tc>
           <w:tcPr>
-            <w:tcW w:type="dxa" w:w="1440"/>
+            <w:tcW w:w="1440" w:type="dxa"/>
           </w:tcPr>
           <w:p>
             <w:r>
@@ -2260,21 +2227,15 @@
         </w:tc>
         <w:tc>
           <w:tcPr>
-            <w:tcW w:type="dxa" w:w="1440"/>
-          </w:tcPr>
-          <w:p>
-            <w:r>
-              <w:rPr>
-                <w:sz w:val="16"/>
-              </w:rPr>
-            </w:r>
-          </w:p>
+            <w:tcW w:w="1440" w:type="dxa"/>
+          </w:tcPr>
+          <w:p/>
         </w:tc>
       </w:tr>
       <w:tr>
         <w:tc>
           <w:tcPr>
-            <w:tcW w:type="dxa" w:w="1440"/>
+            <w:tcW w:w="1440" w:type="dxa"/>
           </w:tcPr>
           <w:p>
             <w:r>
@@ -2287,7 +2248,7 @@
         </w:tc>
         <w:tc>
           <w:tcPr>
-            <w:tcW w:type="dxa" w:w="1440"/>
+            <w:tcW w:w="1440" w:type="dxa"/>
           </w:tcPr>
           <w:p>
             <w:r>
@@ -2300,7 +2261,7 @@
         </w:tc>
         <w:tc>
           <w:tcPr>
-            <w:tcW w:type="dxa" w:w="1440"/>
+            <w:tcW w:w="1440" w:type="dxa"/>
           </w:tcPr>
           <w:p>
             <w:r>
@@ -2313,7 +2274,7 @@
         </w:tc>
         <w:tc>
           <w:tcPr>
-            <w:tcW w:type="dxa" w:w="1440"/>
+            <w:tcW w:w="1440" w:type="dxa"/>
           </w:tcPr>
           <w:p>
             <w:r>
@@ -2327,7 +2288,7 @@
         </w:tc>
         <w:tc>
           <w:tcPr>
-            <w:tcW w:type="dxa" w:w="1440"/>
+            <w:tcW w:w="1440" w:type="dxa"/>
           </w:tcPr>
           <w:p>
             <w:r>
@@ -2340,21 +2301,15 @@
         </w:tc>
         <w:tc>
           <w:tcPr>
-            <w:tcW w:type="dxa" w:w="1440"/>
-          </w:tcPr>
-          <w:p>
-            <w:r>
-              <w:rPr>
-                <w:sz w:val="16"/>
-              </w:rPr>
-            </w:r>
-          </w:p>
+            <w:tcW w:w="1440" w:type="dxa"/>
+          </w:tcPr>
+          <w:p/>
         </w:tc>
       </w:tr>
       <w:tr>
         <w:tc>
           <w:tcPr>
-            <w:tcW w:type="dxa" w:w="1440"/>
+            <w:tcW w:w="1440" w:type="dxa"/>
           </w:tcPr>
           <w:p>
             <w:r>
@@ -2367,7 +2322,7 @@
         </w:tc>
         <w:tc>
           <w:tcPr>
-            <w:tcW w:type="dxa" w:w="1440"/>
+            <w:tcW w:w="1440" w:type="dxa"/>
           </w:tcPr>
           <w:p>
             <w:r>
@@ -2380,7 +2335,7 @@
         </w:tc>
         <w:tc>
           <w:tcPr>
-            <w:tcW w:type="dxa" w:w="1440"/>
+            <w:tcW w:w="1440" w:type="dxa"/>
           </w:tcPr>
           <w:p>
             <w:r>
@@ -2393,7 +2348,7 @@
         </w:tc>
         <w:tc>
           <w:tcPr>
-            <w:tcW w:type="dxa" w:w="1440"/>
+            <w:tcW w:w="1440" w:type="dxa"/>
           </w:tcPr>
           <w:p>
             <w:r>
@@ -2407,7 +2362,7 @@
         </w:tc>
         <w:tc>
           <w:tcPr>
-            <w:tcW w:type="dxa" w:w="1440"/>
+            <w:tcW w:w="1440" w:type="dxa"/>
           </w:tcPr>
           <w:p>
             <w:r>
@@ -2420,21 +2375,15 @@
         </w:tc>
         <w:tc>
           <w:tcPr>
-            <w:tcW w:type="dxa" w:w="1440"/>
-          </w:tcPr>
-          <w:p>
-            <w:r>
-              <w:rPr>
-                <w:sz w:val="16"/>
-              </w:rPr>
-            </w:r>
-          </w:p>
+            <w:tcW w:w="1440" w:type="dxa"/>
+          </w:tcPr>
+          <w:p/>
         </w:tc>
       </w:tr>
       <w:tr>
         <w:tc>
           <w:tcPr>
-            <w:tcW w:type="dxa" w:w="1440"/>
+            <w:tcW w:w="1440" w:type="dxa"/>
           </w:tcPr>
           <w:p>
             <w:r>
@@ -2447,7 +2396,7 @@
         </w:tc>
         <w:tc>
           <w:tcPr>
-            <w:tcW w:type="dxa" w:w="1440"/>
+            <w:tcW w:w="1440" w:type="dxa"/>
           </w:tcPr>
           <w:p>
             <w:r>
@@ -2460,7 +2409,7 @@
         </w:tc>
         <w:tc>
           <w:tcPr>
-            <w:tcW w:type="dxa" w:w="1440"/>
+            <w:tcW w:w="1440" w:type="dxa"/>
           </w:tcPr>
           <w:p>
             <w:r>
@@ -2473,7 +2422,7 @@
         </w:tc>
         <w:tc>
           <w:tcPr>
-            <w:tcW w:type="dxa" w:w="1440"/>
+            <w:tcW w:w="1440" w:type="dxa"/>
           </w:tcPr>
           <w:p>
             <w:r>
@@ -2487,7 +2436,7 @@
         </w:tc>
         <w:tc>
           <w:tcPr>
-            <w:tcW w:type="dxa" w:w="1440"/>
+            <w:tcW w:w="1440" w:type="dxa"/>
           </w:tcPr>
           <w:p>
             <w:r>
@@ -2500,21 +2449,15 @@
         </w:tc>
         <w:tc>
           <w:tcPr>
-            <w:tcW w:type="dxa" w:w="1440"/>
-          </w:tcPr>
-          <w:p>
-            <w:r>
-              <w:rPr>
-                <w:sz w:val="16"/>
-              </w:rPr>
-            </w:r>
-          </w:p>
+            <w:tcW w:w="1440" w:type="dxa"/>
+          </w:tcPr>
+          <w:p/>
         </w:tc>
       </w:tr>
       <w:tr>
         <w:tc>
           <w:tcPr>
-            <w:tcW w:type="dxa" w:w="1440"/>
+            <w:tcW w:w="1440" w:type="dxa"/>
           </w:tcPr>
           <w:p>
             <w:r>
@@ -2527,7 +2470,7 @@
         </w:tc>
         <w:tc>
           <w:tcPr>
-            <w:tcW w:type="dxa" w:w="1440"/>
+            <w:tcW w:w="1440" w:type="dxa"/>
           </w:tcPr>
           <w:p>
             <w:r>
@@ -2540,7 +2483,7 @@
         </w:tc>
         <w:tc>
           <w:tcPr>
-            <w:tcW w:type="dxa" w:w="1440"/>
+            <w:tcW w:w="1440" w:type="dxa"/>
           </w:tcPr>
           <w:p>
             <w:r>
@@ -2553,7 +2496,7 @@
         </w:tc>
         <w:tc>
           <w:tcPr>
-            <w:tcW w:type="dxa" w:w="1440"/>
+            <w:tcW w:w="1440" w:type="dxa"/>
           </w:tcPr>
           <w:p>
             <w:r>
@@ -2566,7 +2509,7 @@
         </w:tc>
         <w:tc>
           <w:tcPr>
-            <w:tcW w:type="dxa" w:w="1440"/>
+            <w:tcW w:w="1440" w:type="dxa"/>
           </w:tcPr>
           <w:p>
             <w:r>
@@ -2579,7 +2522,7 @@
         </w:tc>
         <w:tc>
           <w:tcPr>
-            <w:tcW w:type="dxa" w:w="1440"/>
+            <w:tcW w:w="1440" w:type="dxa"/>
           </w:tcPr>
           <w:p>
             <w:r>
@@ -2594,7 +2537,7 @@
       <w:tr>
         <w:tc>
           <w:tcPr>
-            <w:tcW w:type="dxa" w:w="1440"/>
+            <w:tcW w:w="1440" w:type="dxa"/>
           </w:tcPr>
           <w:p>
             <w:r>
@@ -2607,7 +2550,7 @@
         </w:tc>
         <w:tc>
           <w:tcPr>
-            <w:tcW w:type="dxa" w:w="1440"/>
+            <w:tcW w:w="1440" w:type="dxa"/>
           </w:tcPr>
           <w:p>
             <w:r>
@@ -2620,7 +2563,7 @@
         </w:tc>
         <w:tc>
           <w:tcPr>
-            <w:tcW w:type="dxa" w:w="1440"/>
+            <w:tcW w:w="1440" w:type="dxa"/>
           </w:tcPr>
           <w:p>
             <w:r>
@@ -2633,7 +2576,7 @@
         </w:tc>
         <w:tc>
           <w:tcPr>
-            <w:tcW w:type="dxa" w:w="1440"/>
+            <w:tcW w:w="1440" w:type="dxa"/>
           </w:tcPr>
           <w:p>
             <w:r>
@@ -2647,7 +2590,7 @@
         </w:tc>
         <w:tc>
           <w:tcPr>
-            <w:tcW w:type="dxa" w:w="1440"/>
+            <w:tcW w:w="1440" w:type="dxa"/>
           </w:tcPr>
           <w:p>
             <w:r>
@@ -2660,7 +2603,7 @@
         </w:tc>
         <w:tc>
           <w:tcPr>
-            <w:tcW w:type="dxa" w:w="1440"/>
+            <w:tcW w:w="1440" w:type="dxa"/>
           </w:tcPr>
           <w:p>
             <w:r>
@@ -2675,7 +2618,7 @@
       <w:tr>
         <w:tc>
           <w:tcPr>
-            <w:tcW w:type="dxa" w:w="1440"/>
+            <w:tcW w:w="1440" w:type="dxa"/>
           </w:tcPr>
           <w:p>
             <w:r>
@@ -2688,7 +2631,7 @@
         </w:tc>
         <w:tc>
           <w:tcPr>
-            <w:tcW w:type="dxa" w:w="1440"/>
+            <w:tcW w:w="1440" w:type="dxa"/>
           </w:tcPr>
           <w:p>
             <w:r>
@@ -2701,7 +2644,7 @@
         </w:tc>
         <w:tc>
           <w:tcPr>
-            <w:tcW w:type="dxa" w:w="1440"/>
+            <w:tcW w:w="1440" w:type="dxa"/>
           </w:tcPr>
           <w:p>
             <w:r>
@@ -2714,7 +2657,7 @@
         </w:tc>
         <w:tc>
           <w:tcPr>
-            <w:tcW w:type="dxa" w:w="1440"/>
+            <w:tcW w:w="1440" w:type="dxa"/>
           </w:tcPr>
           <w:p>
             <w:r>
@@ -2728,7 +2671,7 @@
         </w:tc>
         <w:tc>
           <w:tcPr>
-            <w:tcW w:type="dxa" w:w="1440"/>
+            <w:tcW w:w="1440" w:type="dxa"/>
           </w:tcPr>
           <w:p>
             <w:r>
@@ -2741,7 +2684,7 @@
         </w:tc>
         <w:tc>
           <w:tcPr>
-            <w:tcW w:type="dxa" w:w="1440"/>
+            <w:tcW w:w="1440" w:type="dxa"/>
           </w:tcPr>
           <w:p>
             <w:r>
@@ -2756,7 +2699,7 @@
       <w:tr>
         <w:tc>
           <w:tcPr>
-            <w:tcW w:type="dxa" w:w="1440"/>
+            <w:tcW w:w="1440" w:type="dxa"/>
           </w:tcPr>
           <w:p>
             <w:r>
@@ -2769,7 +2712,7 @@
         </w:tc>
         <w:tc>
           <w:tcPr>
-            <w:tcW w:type="dxa" w:w="1440"/>
+            <w:tcW w:w="1440" w:type="dxa"/>
           </w:tcPr>
           <w:p>
             <w:r>
@@ -2782,7 +2725,7 @@
         </w:tc>
         <w:tc>
           <w:tcPr>
-            <w:tcW w:type="dxa" w:w="1440"/>
+            <w:tcW w:w="1440" w:type="dxa"/>
           </w:tcPr>
           <w:p>
             <w:r>
@@ -2795,7 +2738,7 @@
         </w:tc>
         <w:tc>
           <w:tcPr>
-            <w:tcW w:type="dxa" w:w="1440"/>
+            <w:tcW w:w="1440" w:type="dxa"/>
           </w:tcPr>
           <w:p>
             <w:r>
@@ -2809,7 +2752,7 @@
         </w:tc>
         <w:tc>
           <w:tcPr>
-            <w:tcW w:type="dxa" w:w="1440"/>
+            <w:tcW w:w="1440" w:type="dxa"/>
           </w:tcPr>
           <w:p>
             <w:r>
@@ -2822,7 +2765,7 @@
         </w:tc>
         <w:tc>
           <w:tcPr>
-            <w:tcW w:type="dxa" w:w="1440"/>
+            <w:tcW w:w="1440" w:type="dxa"/>
           </w:tcPr>
           <w:p>
             <w:r>
@@ -2837,7 +2780,7 @@
       <w:tr>
         <w:tc>
           <w:tcPr>
-            <w:tcW w:type="dxa" w:w="1440"/>
+            <w:tcW w:w="1440" w:type="dxa"/>
           </w:tcPr>
           <w:p>
             <w:r>
@@ -2850,7 +2793,7 @@
         </w:tc>
         <w:tc>
           <w:tcPr>
-            <w:tcW w:type="dxa" w:w="1440"/>
+            <w:tcW w:w="1440" w:type="dxa"/>
           </w:tcPr>
           <w:p>
             <w:r>
@@ -2863,7 +2806,7 @@
         </w:tc>
         <w:tc>
           <w:tcPr>
-            <w:tcW w:type="dxa" w:w="1440"/>
+            <w:tcW w:w="1440" w:type="dxa"/>
           </w:tcPr>
           <w:p>
             <w:r>
@@ -2876,7 +2819,7 @@
         </w:tc>
         <w:tc>
           <w:tcPr>
-            <w:tcW w:type="dxa" w:w="1440"/>
+            <w:tcW w:w="1440" w:type="dxa"/>
           </w:tcPr>
           <w:p>
             <w:r>
@@ -2890,7 +2833,7 @@
         </w:tc>
         <w:tc>
           <w:tcPr>
-            <w:tcW w:type="dxa" w:w="1440"/>
+            <w:tcW w:w="1440" w:type="dxa"/>
           </w:tcPr>
           <w:p>
             <w:r>
@@ -2903,7 +2846,7 @@
         </w:tc>
         <w:tc>
           <w:tcPr>
-            <w:tcW w:type="dxa" w:w="1440"/>
+            <w:tcW w:w="1440" w:type="dxa"/>
           </w:tcPr>
           <w:p>
             <w:r>
@@ -2918,7 +2861,7 @@
       <w:tr>
         <w:tc>
           <w:tcPr>
-            <w:tcW w:type="dxa" w:w="1440"/>
+            <w:tcW w:w="1440" w:type="dxa"/>
           </w:tcPr>
           <w:p>
             <w:r>
@@ -2931,7 +2874,7 @@
         </w:tc>
         <w:tc>
           <w:tcPr>
-            <w:tcW w:type="dxa" w:w="1440"/>
+            <w:tcW w:w="1440" w:type="dxa"/>
           </w:tcPr>
           <w:p>
             <w:r>
@@ -2944,7 +2887,7 @@
         </w:tc>
         <w:tc>
           <w:tcPr>
-            <w:tcW w:type="dxa" w:w="1440"/>
+            <w:tcW w:w="1440" w:type="dxa"/>
           </w:tcPr>
           <w:p>
             <w:r>
@@ -2957,7 +2900,7 @@
         </w:tc>
         <w:tc>
           <w:tcPr>
-            <w:tcW w:type="dxa" w:w="1440"/>
+            <w:tcW w:w="1440" w:type="dxa"/>
           </w:tcPr>
           <w:p>
             <w:r>
@@ -2971,7 +2914,7 @@
         </w:tc>
         <w:tc>
           <w:tcPr>
-            <w:tcW w:type="dxa" w:w="1440"/>
+            <w:tcW w:w="1440" w:type="dxa"/>
           </w:tcPr>
           <w:p>
             <w:r>
@@ -2984,21 +2927,15 @@
         </w:tc>
         <w:tc>
           <w:tcPr>
-            <w:tcW w:type="dxa" w:w="1440"/>
-          </w:tcPr>
-          <w:p>
-            <w:r>
-              <w:rPr>
-                <w:sz w:val="16"/>
-              </w:rPr>
-            </w:r>
-          </w:p>
+            <w:tcW w:w="1440" w:type="dxa"/>
+          </w:tcPr>
+          <w:p/>
         </w:tc>
       </w:tr>
       <w:tr>
         <w:tc>
           <w:tcPr>
-            <w:tcW w:type="dxa" w:w="1440"/>
+            <w:tcW w:w="1440" w:type="dxa"/>
           </w:tcPr>
           <w:p>
             <w:r>
@@ -3011,7 +2948,7 @@
         </w:tc>
         <w:tc>
           <w:tcPr>
-            <w:tcW w:type="dxa" w:w="1440"/>
+            <w:tcW w:w="1440" w:type="dxa"/>
           </w:tcPr>
           <w:p>
             <w:r>
@@ -3024,7 +2961,7 @@
         </w:tc>
         <w:tc>
           <w:tcPr>
-            <w:tcW w:type="dxa" w:w="1440"/>
+            <w:tcW w:w="1440" w:type="dxa"/>
           </w:tcPr>
           <w:p>
             <w:r>
@@ -3037,7 +2974,7 @@
         </w:tc>
         <w:tc>
           <w:tcPr>
-            <w:tcW w:type="dxa" w:w="1440"/>
+            <w:tcW w:w="1440" w:type="dxa"/>
           </w:tcPr>
           <w:p>
             <w:r>
@@ -3051,7 +2988,7 @@
         </w:tc>
         <w:tc>
           <w:tcPr>
-            <w:tcW w:type="dxa" w:w="1440"/>
+            <w:tcW w:w="1440" w:type="dxa"/>
           </w:tcPr>
           <w:p>
             <w:r>
@@ -3064,21 +3001,15 @@
         </w:tc>
         <w:tc>
           <w:tcPr>
-            <w:tcW w:type="dxa" w:w="1440"/>
-          </w:tcPr>
-          <w:p>
-            <w:r>
-              <w:rPr>
-                <w:sz w:val="16"/>
-              </w:rPr>
-            </w:r>
-          </w:p>
+            <w:tcW w:w="1440" w:type="dxa"/>
+          </w:tcPr>
+          <w:p/>
         </w:tc>
       </w:tr>
       <w:tr>
         <w:tc>
           <w:tcPr>
-            <w:tcW w:type="dxa" w:w="1440"/>
+            <w:tcW w:w="1440" w:type="dxa"/>
           </w:tcPr>
           <w:p>
             <w:r>
@@ -3091,7 +3022,7 @@
         </w:tc>
         <w:tc>
           <w:tcPr>
-            <w:tcW w:type="dxa" w:w="1440"/>
+            <w:tcW w:w="1440" w:type="dxa"/>
           </w:tcPr>
           <w:p>
             <w:r>
@@ -3104,7 +3035,7 @@
         </w:tc>
         <w:tc>
           <w:tcPr>
-            <w:tcW w:type="dxa" w:w="1440"/>
+            <w:tcW w:w="1440" w:type="dxa"/>
           </w:tcPr>
           <w:p>
             <w:r>
@@ -3117,7 +3048,7 @@
         </w:tc>
         <w:tc>
           <w:tcPr>
-            <w:tcW w:type="dxa" w:w="1440"/>
+            <w:tcW w:w="1440" w:type="dxa"/>
           </w:tcPr>
           <w:p>
             <w:r>
@@ -3131,7 +3062,7 @@
         </w:tc>
         <w:tc>
           <w:tcPr>
-            <w:tcW w:type="dxa" w:w="1440"/>
+            <w:tcW w:w="1440" w:type="dxa"/>
           </w:tcPr>
           <w:p>
             <w:r>
@@ -3144,21 +3075,15 @@
         </w:tc>
         <w:tc>
           <w:tcPr>
-            <w:tcW w:type="dxa" w:w="1440"/>
-          </w:tcPr>
-          <w:p>
-            <w:r>
-              <w:rPr>
-                <w:sz w:val="16"/>
-              </w:rPr>
-            </w:r>
-          </w:p>
+            <w:tcW w:w="1440" w:type="dxa"/>
+          </w:tcPr>
+          <w:p/>
         </w:tc>
       </w:tr>
       <w:tr>
         <w:tc>
           <w:tcPr>
-            <w:tcW w:type="dxa" w:w="1440"/>
+            <w:tcW w:w="1440" w:type="dxa"/>
           </w:tcPr>
           <w:p>
             <w:r>
@@ -3171,7 +3096,7 @@
         </w:tc>
         <w:tc>
           <w:tcPr>
-            <w:tcW w:type="dxa" w:w="1440"/>
+            <w:tcW w:w="1440" w:type="dxa"/>
           </w:tcPr>
           <w:p>
             <w:r>
@@ -3184,7 +3109,7 @@
         </w:tc>
         <w:tc>
           <w:tcPr>
-            <w:tcW w:type="dxa" w:w="1440"/>
+            <w:tcW w:w="1440" w:type="dxa"/>
           </w:tcPr>
           <w:p>
             <w:r>
@@ -3197,7 +3122,7 @@
         </w:tc>
         <w:tc>
           <w:tcPr>
-            <w:tcW w:type="dxa" w:w="1440"/>
+            <w:tcW w:w="1440" w:type="dxa"/>
           </w:tcPr>
           <w:p>
             <w:r>
@@ -3211,7 +3136,7 @@
         </w:tc>
         <w:tc>
           <w:tcPr>
-            <w:tcW w:type="dxa" w:w="1440"/>
+            <w:tcW w:w="1440" w:type="dxa"/>
           </w:tcPr>
           <w:p>
             <w:r>
@@ -3224,21 +3149,15 @@
         </w:tc>
         <w:tc>
           <w:tcPr>
-            <w:tcW w:type="dxa" w:w="1440"/>
-          </w:tcPr>
-          <w:p>
-            <w:r>
-              <w:rPr>
-                <w:sz w:val="16"/>
-              </w:rPr>
-            </w:r>
-          </w:p>
+            <w:tcW w:w="1440" w:type="dxa"/>
+          </w:tcPr>
+          <w:p/>
         </w:tc>
       </w:tr>
       <w:tr>
         <w:tc>
           <w:tcPr>
-            <w:tcW w:type="dxa" w:w="1440"/>
+            <w:tcW w:w="1440" w:type="dxa"/>
           </w:tcPr>
           <w:p>
             <w:r>
@@ -3251,7 +3170,7 @@
         </w:tc>
         <w:tc>
           <w:tcPr>
-            <w:tcW w:type="dxa" w:w="1440"/>
+            <w:tcW w:w="1440" w:type="dxa"/>
           </w:tcPr>
           <w:p>
             <w:r>
@@ -3264,7 +3183,7 @@
         </w:tc>
         <w:tc>
           <w:tcPr>
-            <w:tcW w:type="dxa" w:w="1440"/>
+            <w:tcW w:w="1440" w:type="dxa"/>
           </w:tcPr>
           <w:p>
             <w:r>
@@ -3277,7 +3196,7 @@
         </w:tc>
         <w:tc>
           <w:tcPr>
-            <w:tcW w:type="dxa" w:w="1440"/>
+            <w:tcW w:w="1440" w:type="dxa"/>
           </w:tcPr>
           <w:p>
             <w:r>
@@ -3291,7 +3210,7 @@
         </w:tc>
         <w:tc>
           <w:tcPr>
-            <w:tcW w:type="dxa" w:w="1440"/>
+            <w:tcW w:w="1440" w:type="dxa"/>
           </w:tcPr>
           <w:p>
             <w:r>
@@ -3304,21 +3223,15 @@
         </w:tc>
         <w:tc>
           <w:tcPr>
-            <w:tcW w:type="dxa" w:w="1440"/>
-          </w:tcPr>
-          <w:p>
-            <w:r>
-              <w:rPr>
-                <w:sz w:val="16"/>
-              </w:rPr>
-            </w:r>
-          </w:p>
+            <w:tcW w:w="1440" w:type="dxa"/>
+          </w:tcPr>
+          <w:p/>
         </w:tc>
       </w:tr>
       <w:tr>
         <w:tc>
           <w:tcPr>
-            <w:tcW w:type="dxa" w:w="1440"/>
+            <w:tcW w:w="1440" w:type="dxa"/>
           </w:tcPr>
           <w:p>
             <w:r>
@@ -3331,7 +3244,7 @@
         </w:tc>
         <w:tc>
           <w:tcPr>
-            <w:tcW w:type="dxa" w:w="1440"/>
+            <w:tcW w:w="1440" w:type="dxa"/>
           </w:tcPr>
           <w:p>
             <w:r>
@@ -3344,7 +3257,7 @@
         </w:tc>
         <w:tc>
           <w:tcPr>
-            <w:tcW w:type="dxa" w:w="1440"/>
+            <w:tcW w:w="1440" w:type="dxa"/>
           </w:tcPr>
           <w:p>
             <w:r>
@@ -3357,7 +3270,7 @@
         </w:tc>
         <w:tc>
           <w:tcPr>
-            <w:tcW w:type="dxa" w:w="1440"/>
+            <w:tcW w:w="1440" w:type="dxa"/>
           </w:tcPr>
           <w:p>
             <w:r>
@@ -3371,7 +3284,7 @@
         </w:tc>
         <w:tc>
           <w:tcPr>
-            <w:tcW w:type="dxa" w:w="1440"/>
+            <w:tcW w:w="1440" w:type="dxa"/>
           </w:tcPr>
           <w:p>
             <w:r>
@@ -3384,7 +3297,7 @@
         </w:tc>
         <w:tc>
           <w:tcPr>
-            <w:tcW w:type="dxa" w:w="1440"/>
+            <w:tcW w:w="1440" w:type="dxa"/>
           </w:tcPr>
           <w:p>
             <w:r>
@@ -3399,7 +3312,7 @@
       <w:tr>
         <w:tc>
           <w:tcPr>
-            <w:tcW w:type="dxa" w:w="1440"/>
+            <w:tcW w:w="1440" w:type="dxa"/>
           </w:tcPr>
           <w:p>
             <w:r>
@@ -3412,7 +3325,7 @@
         </w:tc>
         <w:tc>
           <w:tcPr>
-            <w:tcW w:type="dxa" w:w="1440"/>
+            <w:tcW w:w="1440" w:type="dxa"/>
           </w:tcPr>
           <w:p>
             <w:r>
@@ -3425,7 +3338,7 @@
         </w:tc>
         <w:tc>
           <w:tcPr>
-            <w:tcW w:type="dxa" w:w="1440"/>
+            <w:tcW w:w="1440" w:type="dxa"/>
           </w:tcPr>
           <w:p>
             <w:r>
@@ -3438,7 +3351,7 @@
         </w:tc>
         <w:tc>
           <w:tcPr>
-            <w:tcW w:type="dxa" w:w="1440"/>
+            <w:tcW w:w="1440" w:type="dxa"/>
           </w:tcPr>
           <w:p>
             <w:r>
@@ -3452,7 +3365,7 @@
         </w:tc>
         <w:tc>
           <w:tcPr>
-            <w:tcW w:type="dxa" w:w="1440"/>
+            <w:tcW w:w="1440" w:type="dxa"/>
           </w:tcPr>
           <w:p>
             <w:r>
@@ -3465,7 +3378,7 @@
         </w:tc>
         <w:tc>
           <w:tcPr>
-            <w:tcW w:type="dxa" w:w="1440"/>
+            <w:tcW w:w="1440" w:type="dxa"/>
           </w:tcPr>
           <w:p>
             <w:r>
@@ -3480,7 +3393,7 @@
       <w:tr>
         <w:tc>
           <w:tcPr>
-            <w:tcW w:type="dxa" w:w="1440"/>
+            <w:tcW w:w="1440" w:type="dxa"/>
           </w:tcPr>
           <w:p>
             <w:r>
@@ -3493,7 +3406,7 @@
         </w:tc>
         <w:tc>
           <w:tcPr>
-            <w:tcW w:type="dxa" w:w="1440"/>
+            <w:tcW w:w="1440" w:type="dxa"/>
           </w:tcPr>
           <w:p>
             <w:r>
@@ -3506,7 +3419,7 @@
         </w:tc>
         <w:tc>
           <w:tcPr>
-            <w:tcW w:type="dxa" w:w="1440"/>
+            <w:tcW w:w="1440" w:type="dxa"/>
           </w:tcPr>
           <w:p>
             <w:r>
@@ -3519,7 +3432,7 @@
         </w:tc>
         <w:tc>
           <w:tcPr>
-            <w:tcW w:type="dxa" w:w="1440"/>
+            <w:tcW w:w="1440" w:type="dxa"/>
           </w:tcPr>
           <w:p>
             <w:r>
@@ -3533,7 +3446,7 @@
         </w:tc>
         <w:tc>
           <w:tcPr>
-            <w:tcW w:type="dxa" w:w="1440"/>
+            <w:tcW w:w="1440" w:type="dxa"/>
           </w:tcPr>
           <w:p>
             <w:r>
@@ -3546,7 +3459,7 @@
         </w:tc>
         <w:tc>
           <w:tcPr>
-            <w:tcW w:type="dxa" w:w="1440"/>
+            <w:tcW w:w="1440" w:type="dxa"/>
           </w:tcPr>
           <w:p>
             <w:r>
@@ -3561,7 +3474,7 @@
       <w:tr>
         <w:tc>
           <w:tcPr>
-            <w:tcW w:type="dxa" w:w="1440"/>
+            <w:tcW w:w="1440" w:type="dxa"/>
           </w:tcPr>
           <w:p>
             <w:r>
@@ -3574,7 +3487,7 @@
         </w:tc>
         <w:tc>
           <w:tcPr>
-            <w:tcW w:type="dxa" w:w="1440"/>
+            <w:tcW w:w="1440" w:type="dxa"/>
           </w:tcPr>
           <w:p>
             <w:r>
@@ -3587,7 +3500,7 @@
         </w:tc>
         <w:tc>
           <w:tcPr>
-            <w:tcW w:type="dxa" w:w="1440"/>
+            <w:tcW w:w="1440" w:type="dxa"/>
           </w:tcPr>
           <w:p>
             <w:r>
@@ -3600,7 +3513,7 @@
         </w:tc>
         <w:tc>
           <w:tcPr>
-            <w:tcW w:type="dxa" w:w="1440"/>
+            <w:tcW w:w="1440" w:type="dxa"/>
           </w:tcPr>
           <w:p>
             <w:r>
@@ -3614,7 +3527,7 @@
         </w:tc>
         <w:tc>
           <w:tcPr>
-            <w:tcW w:type="dxa" w:w="1440"/>
+            <w:tcW w:w="1440" w:type="dxa"/>
           </w:tcPr>
           <w:p>
             <w:r>
@@ -3627,7 +3540,7 @@
         </w:tc>
         <w:tc>
           <w:tcPr>
-            <w:tcW w:type="dxa" w:w="1440"/>
+            <w:tcW w:w="1440" w:type="dxa"/>
           </w:tcPr>
           <w:p>
             <w:r>
@@ -3642,7 +3555,7 @@
       <w:tr>
         <w:tc>
           <w:tcPr>
-            <w:tcW w:type="dxa" w:w="1440"/>
+            <w:tcW w:w="1440" w:type="dxa"/>
           </w:tcPr>
           <w:p>
             <w:r>
@@ -3655,7 +3568,7 @@
         </w:tc>
         <w:tc>
           <w:tcPr>
-            <w:tcW w:type="dxa" w:w="1440"/>
+            <w:tcW w:w="1440" w:type="dxa"/>
           </w:tcPr>
           <w:p>
             <w:r>
@@ -3668,7 +3581,7 @@
         </w:tc>
         <w:tc>
           <w:tcPr>
-            <w:tcW w:type="dxa" w:w="1440"/>
+            <w:tcW w:w="1440" w:type="dxa"/>
           </w:tcPr>
           <w:p>
             <w:r>
@@ -3681,7 +3594,7 @@
         </w:tc>
         <w:tc>
           <w:tcPr>
-            <w:tcW w:type="dxa" w:w="1440"/>
+            <w:tcW w:w="1440" w:type="dxa"/>
           </w:tcPr>
           <w:p>
             <w:r>
@@ -3695,7 +3608,7 @@
         </w:tc>
         <w:tc>
           <w:tcPr>
-            <w:tcW w:type="dxa" w:w="1440"/>
+            <w:tcW w:w="1440" w:type="dxa"/>
           </w:tcPr>
           <w:p>
             <w:r>
@@ -3708,7 +3621,7 @@
         </w:tc>
         <w:tc>
           <w:tcPr>
-            <w:tcW w:type="dxa" w:w="1440"/>
+            <w:tcW w:w="1440" w:type="dxa"/>
           </w:tcPr>
           <w:p>
             <w:r>
@@ -3723,7 +3636,7 @@
       <w:tr>
         <w:tc>
           <w:tcPr>
-            <w:tcW w:type="dxa" w:w="1440"/>
+            <w:tcW w:w="1440" w:type="dxa"/>
           </w:tcPr>
           <w:p>
             <w:r>
@@ -3736,7 +3649,7 @@
         </w:tc>
         <w:tc>
           <w:tcPr>
-            <w:tcW w:type="dxa" w:w="1440"/>
+            <w:tcW w:w="1440" w:type="dxa"/>
           </w:tcPr>
           <w:p>
             <w:r>
@@ -3749,7 +3662,7 @@
         </w:tc>
         <w:tc>
           <w:tcPr>
-            <w:tcW w:type="dxa" w:w="1440"/>
+            <w:tcW w:w="1440" w:type="dxa"/>
           </w:tcPr>
           <w:p>
             <w:r>
@@ -3758,11 +3671,17 @@
               </w:rPr>
               <w:t>10</w:t>
             </w:r>
-          </w:p>
-        </w:tc>
-        <w:tc>
-          <w:tcPr>
-            <w:tcW w:type="dxa" w:w="1440"/>
+            <w:r>
+              <w:rPr>
+                <w:sz w:val="16"/>
+              </w:rPr>
+              <w:t xml:space="preserve"> BaX335</w:t>
+            </w:r>
+          </w:p>
+        </w:tc>
+        <w:tc>
+          <w:tcPr>
+            <w:tcW w:w="1440" w:type="dxa"/>
           </w:tcPr>
           <w:p>
             <w:r>
@@ -3776,7 +3695,7 @@
         </w:tc>
         <w:tc>
           <w:tcPr>
-            <w:tcW w:type="dxa" w:w="1440"/>
+            <w:tcW w:w="1440" w:type="dxa"/>
           </w:tcPr>
           <w:p>
             <w:r>
@@ -3789,7 +3708,7 @@
         </w:tc>
         <w:tc>
           <w:tcPr>
-            <w:tcW w:type="dxa" w:w="1440"/>
+            <w:tcW w:w="1440" w:type="dxa"/>
           </w:tcPr>
           <w:p>
             <w:r>
@@ -3817,10 +3736,18 @@
       <w:r>
         <w:t>Evaluation criteria</w:t>
       </w:r>
+      <w:r>
+        <w:t xml:space="preserve"> TakeDa</w:t>
+      </w:r>
     </w:p>
     <w:p>
       <w:r>
         <w:t>Validity of the assay: Intermediary control sample limits (3s) are 1.888e+12 - 2.703e+12 cp/ml.</w:t>
+      </w:r>
+    </w:p>
+    <w:p>
+      <w:r>
+        <w:t>ConFidential, InternaL1</w:t>
       </w:r>
     </w:p>
     <w:sectPr>
@@ -3834,8 +3761,33 @@
 </w:document>
 </file>
 
+<file path=word/endnotes.xml><?xml version="1.0" encoding="utf-8"?>
+<w:endnotes xmlns:wpc="http://schemas.microsoft.com/office/word/2010/wordprocessingCanvas" xmlns:cx="http://schemas.microsoft.com/office/drawing/2014/chartex" xmlns:cx1="http://schemas.microsoft.com/office/drawing/2015/9/8/chartex" xmlns:cx2="http://schemas.microsoft.com/office/drawing/2015/10/21/chartex" xmlns:cx3="http://schemas.microsoft.com/office/drawing/2016/5/9/chartex" xmlns:cx4="http://schemas.microsoft.com/office/drawing/2016/5/10/chartex" xmlns:cx5="http://schemas.microsoft.com/office/drawing/2016/5/11/chartex" xmlns:cx6="http://schemas.microsoft.com/office/drawing/2016/5/12/chartex" xmlns:cx7="http://schemas.microsoft.com/office/drawing/2016/5/13/chartex" xmlns:cx8="http://schemas.microsoft.com/office/drawing/2016/5/14/chartex" xmlns:mc="http://schemas.openxmlformats.org/markup-compatibility/2006" xmlns:aink="http://schemas.microsoft.com/office/drawing/2016/ink" xmlns:am3d="http://schemas.microsoft.com/office/drawing/2017/model3d" xmlns:o="urn:schemas-microsoft-com:office:office" xmlns:oel="http://schemas.microsoft.com/office/2019/extlst" xmlns:r="http://schemas.openxmlformats.org/officeDocument/2006/relationships" xmlns:m="http://schemas.openxmlformats.org/officeDocument/2006/math" xmlns:v="urn:schemas-microsoft-com:vml" xmlns:wp14="http://schemas.microsoft.com/office/word/2010/wordprocessingDrawing" xmlns:wp="http://schemas.openxmlformats.org/drawingml/2006/wordprocessingDrawing" xmlns:w10="urn:schemas-microsoft-com:office:word" xmlns:w="http://schemas.openxmlformats.org/wordprocessingml/2006/main" xmlns:w14="http://schemas.microsoft.com/office/word/2010/wordml" xmlns:w15="http://schemas.microsoft.com/office/word/2012/wordml" xmlns:w16cex="http://schemas.microsoft.com/office/word/2018/wordml/cex" xmlns:w16cid="http://schemas.microsoft.com/office/word/2016/wordml/cid" xmlns:w16="http://schemas.microsoft.com/office/word/2018/wordml" xmlns:w16sdtdh="http://schemas.microsoft.com/office/word/2020/wordml/sdtdatahash" xmlns:w16se="http://schemas.microsoft.com/office/word/2015/wordml/symex" xmlns:wpg="http://schemas.microsoft.com/office/word/2010/wordprocessingGroup" xmlns:wpi="http://schemas.microsoft.com/office/word/2010/wordprocessingInk" xmlns:wne="http://schemas.microsoft.com/office/word/2006/wordml" xmlns:wps="http://schemas.microsoft.com/office/word/2010/wordprocessingShape" mc:Ignorable="w14 w15 w16se w16cid w16 w16cex w16sdtdh wp14">
+  <w:endnote w:type="separator" w:id="-1">
+    <w:p>
+      <w:pPr>
+        <w:spacing w:after="0" w:line="240" w:lineRule="auto"/>
+      </w:pPr>
+      <w:r>
+        <w:separator/>
+      </w:r>
+    </w:p>
+  </w:endnote>
+  <w:endnote w:type="continuationSeparator" w:id="0">
+    <w:p>
+      <w:pPr>
+        <w:spacing w:after="0" w:line="240" w:lineRule="auto"/>
+      </w:pPr>
+      <w:r>
+        <w:continuationSeparator/>
+      </w:r>
+    </w:p>
+  </w:endnote>
+</w:endnotes>
+</file>
+
 <file path=word/footer1.xml><?xml version="1.0" encoding="utf-8"?>
-<w:ftr xmlns:m="http://schemas.openxmlformats.org/officeDocument/2006/math" xmlns:mc="http://schemas.openxmlformats.org/markup-compatibility/2006" xmlns:mo="http://schemas.microsoft.com/office/mac/office/2008/main" xmlns:mv="urn:schemas-microsoft-com:mac:vml" xmlns:o="urn:schemas-microsoft-com:office:office" xmlns:r="http://schemas.openxmlformats.org/officeDocument/2006/relationships" xmlns:v="urn:schemas-microsoft-com:vml" xmlns:w10="urn:schemas-microsoft-com:office:word" xmlns:w14="http://schemas.microsoft.com/office/word/2010/wordml" xmlns:w="http://schemas.openxmlformats.org/wordprocessingml/2006/main" xmlns:wne="http://schemas.microsoft.com/office/word/2006/wordml" xmlns:wp14="http://schemas.microsoft.com/office/word/2010/wordprocessingDrawing" xmlns:wp="http://schemas.openxmlformats.org/drawingml/2006/wordprocessingDrawing" xmlns:wpc="http://schemas.microsoft.com/office/word/2010/wordprocessingCanvas" xmlns:wpg="http://schemas.microsoft.com/office/word/2010/wordprocessingGroup" xmlns:wpi="http://schemas.microsoft.com/office/word/2010/wordprocessingInk" xmlns:wps="http://schemas.microsoft.com/office/word/2010/wordprocessingShape" mc:Ignorable="w14 wp14">
+<w:ftr xmlns:wpc="http://schemas.microsoft.com/office/word/2010/wordprocessingCanvas" xmlns:cx="http://schemas.microsoft.com/office/drawing/2014/chartex" xmlns:cx1="http://schemas.microsoft.com/office/drawing/2015/9/8/chartex" xmlns:cx2="http://schemas.microsoft.com/office/drawing/2015/10/21/chartex" xmlns:cx3="http://schemas.microsoft.com/office/drawing/2016/5/9/chartex" xmlns:cx4="http://schemas.microsoft.com/office/drawing/2016/5/10/chartex" xmlns:cx5="http://schemas.microsoft.com/office/drawing/2016/5/11/chartex" xmlns:cx6="http://schemas.microsoft.com/office/drawing/2016/5/12/chartex" xmlns:cx7="http://schemas.microsoft.com/office/drawing/2016/5/13/chartex" xmlns:cx8="http://schemas.microsoft.com/office/drawing/2016/5/14/chartex" xmlns:mc="http://schemas.openxmlformats.org/markup-compatibility/2006" xmlns:aink="http://schemas.microsoft.com/office/drawing/2016/ink" xmlns:am3d="http://schemas.microsoft.com/office/drawing/2017/model3d" xmlns:o="urn:schemas-microsoft-com:office:office" xmlns:oel="http://schemas.microsoft.com/office/2019/extlst" xmlns:r="http://schemas.openxmlformats.org/officeDocument/2006/relationships" xmlns:m="http://schemas.openxmlformats.org/officeDocument/2006/math" xmlns:v="urn:schemas-microsoft-com:vml" xmlns:wp14="http://schemas.microsoft.com/office/word/2010/wordprocessingDrawing" xmlns:wp="http://schemas.openxmlformats.org/drawingml/2006/wordprocessingDrawing" xmlns:w10="urn:schemas-microsoft-com:office:word" xmlns:w="http://schemas.openxmlformats.org/wordprocessingml/2006/main" xmlns:w14="http://schemas.microsoft.com/office/word/2010/wordml" xmlns:w15="http://schemas.microsoft.com/office/word/2012/wordml" xmlns:w16cex="http://schemas.microsoft.com/office/word/2018/wordml/cex" xmlns:w16cid="http://schemas.microsoft.com/office/word/2016/wordml/cid" xmlns:w16="http://schemas.microsoft.com/office/word/2018/wordml" xmlns:w16sdtdh="http://schemas.microsoft.com/office/word/2020/wordml/sdtdatahash" xmlns:w16se="http://schemas.microsoft.com/office/word/2015/wordml/symex" xmlns:wpg="http://schemas.microsoft.com/office/word/2010/wordprocessingGroup" xmlns:wpi="http://schemas.microsoft.com/office/word/2010/wordprocessingInk" xmlns:wne="http://schemas.microsoft.com/office/word/2006/wordml" xmlns:wps="http://schemas.microsoft.com/office/word/2010/wordprocessingShape" mc:Ignorable="w14 w15 w16se w16cid w16 w16cex w16sdtdh wp14">
   <w:p>
     <w:pPr>
       <w:pStyle w:val="Footer"/>
@@ -3845,6 +3797,31 @@
     </w:r>
   </w:p>
 </w:ftr>
+</file>
+
+<file path=word/footnotes.xml><?xml version="1.0" encoding="utf-8"?>
+<w:footnotes xmlns:wpc="http://schemas.microsoft.com/office/word/2010/wordprocessingCanvas" xmlns:cx="http://schemas.microsoft.com/office/drawing/2014/chartex" xmlns:cx1="http://schemas.microsoft.com/office/drawing/2015/9/8/chartex" xmlns:cx2="http://schemas.microsoft.com/office/drawing/2015/10/21/chartex" xmlns:cx3="http://schemas.microsoft.com/office/drawing/2016/5/9/chartex" xmlns:cx4="http://schemas.microsoft.com/office/drawing/2016/5/10/chartex" xmlns:cx5="http://schemas.microsoft.com/office/drawing/2016/5/11/chartex" xmlns:cx6="http://schemas.microsoft.com/office/drawing/2016/5/12/chartex" xmlns:cx7="http://schemas.microsoft.com/office/drawing/2016/5/13/chartex" xmlns:cx8="http://schemas.microsoft.com/office/drawing/2016/5/14/chartex" xmlns:mc="http://schemas.openxmlformats.org/markup-compatibility/2006" xmlns:aink="http://schemas.microsoft.com/office/drawing/2016/ink" xmlns:am3d="http://schemas.microsoft.com/office/drawing/2017/model3d" xmlns:o="urn:schemas-microsoft-com:office:office" xmlns:oel="http://schemas.microsoft.com/office/2019/extlst" xmlns:r="http://schemas.openxmlformats.org/officeDocument/2006/relationships" xmlns:m="http://schemas.openxmlformats.org/officeDocument/2006/math" xmlns:v="urn:schemas-microsoft-com:vml" xmlns:wp14="http://schemas.microsoft.com/office/word/2010/wordprocessingDrawing" xmlns:wp="http://schemas.openxmlformats.org/drawingml/2006/wordprocessingDrawing" xmlns:w10="urn:schemas-microsoft-com:office:word" xmlns:w="http://schemas.openxmlformats.org/wordprocessingml/2006/main" xmlns:w14="http://schemas.microsoft.com/office/word/2010/wordml" xmlns:w15="http://schemas.microsoft.com/office/word/2012/wordml" xmlns:w16cex="http://schemas.microsoft.com/office/word/2018/wordml/cex" xmlns:w16cid="http://schemas.microsoft.com/office/word/2016/wordml/cid" xmlns:w16="http://schemas.microsoft.com/office/word/2018/wordml" xmlns:w16sdtdh="http://schemas.microsoft.com/office/word/2020/wordml/sdtdatahash" xmlns:w16se="http://schemas.microsoft.com/office/word/2015/wordml/symex" xmlns:wpg="http://schemas.microsoft.com/office/word/2010/wordprocessingGroup" xmlns:wpi="http://schemas.microsoft.com/office/word/2010/wordprocessingInk" xmlns:wne="http://schemas.microsoft.com/office/word/2006/wordml" xmlns:wps="http://schemas.microsoft.com/office/word/2010/wordprocessingShape" mc:Ignorable="w14 w15 w16se w16cid w16 w16cex w16sdtdh wp14">
+  <w:footnote w:type="separator" w:id="-1">
+    <w:p>
+      <w:pPr>
+        <w:spacing w:after="0" w:line="240" w:lineRule="auto"/>
+      </w:pPr>
+      <w:r>
+        <w:separator/>
+      </w:r>
+    </w:p>
+  </w:footnote>
+  <w:footnote w:type="continuationSeparator" w:id="0">
+    <w:p>
+      <w:pPr>
+        <w:spacing w:after="0" w:line="240" w:lineRule="auto"/>
+      </w:pPr>
+      <w:r>
+        <w:continuationSeparator/>
+      </w:r>
+    </w:p>
+  </w:footnote>
+</w:footnotes>
 </file>
 
 <file path=word/numbering.xml><?xml version="1.0" encoding="utf-8"?>

</xml_diff>

<commit_message>
word header, footer; Ewald check fixes
</commit_message>
<xml_diff>
--- a/data/240220_AAV9-ELISA.docx
+++ b/data/240220_AAV9-ELISA.docx
@@ -3737,8 +3737,13 @@
         <w:t>Evaluation criteria</w:t>
       </w:r>
       <w:r>
-        <w:t xml:space="preserve"> TakeDa</w:t>
+        <w:t xml:space="preserve"> </w:t>
       </w:r>
+      <w:proofErr w:type="spellStart"/>
+      <w:r>
+        <w:t>TakeDa</w:t>
+      </w:r>
+      <w:proofErr w:type="spellEnd"/>
     </w:p>
     <w:p>
       <w:r>
@@ -3746,12 +3751,22 @@
       </w:r>
     </w:p>
     <w:p>
+      <w:proofErr w:type="spellStart"/>
       <w:r>
-        <w:t>ConFidential, InternaL1</w:t>
+        <w:t>ConFidential</w:t>
+      </w:r>
+      <w:proofErr w:type="spellEnd"/>
+      <w:r>
+        <w:t>, InternaL1</w:t>
       </w:r>
     </w:p>
     <w:sectPr>
-      <w:footerReference w:type="default" r:id="rId8"/>
+      <w:headerReference w:type="even" r:id="rId8"/>
+      <w:headerReference w:type="default" r:id="rId9"/>
+      <w:footerReference w:type="even" r:id="rId10"/>
+      <w:footerReference w:type="default" r:id="rId11"/>
+      <w:headerReference w:type="first" r:id="rId12"/>
+      <w:footerReference w:type="first" r:id="rId13"/>
       <w:pgSz w:w="12240" w:h="15840"/>
       <w:pgMar w:top="1440" w:right="1800" w:bottom="1440" w:left="1800" w:header="720" w:footer="720" w:gutter="0"/>
       <w:cols w:space="720"/>
@@ -3792,9 +3807,48 @@
     <w:pPr>
       <w:pStyle w:val="Footer"/>
     </w:pPr>
+  </w:p>
+</w:ftr>
+</file>
+
+<file path=word/footer2.xml><?xml version="1.0" encoding="utf-8"?>
+<w:ftr xmlns:wpc="http://schemas.microsoft.com/office/word/2010/wordprocessingCanvas" xmlns:cx="http://schemas.microsoft.com/office/drawing/2014/chartex" xmlns:cx1="http://schemas.microsoft.com/office/drawing/2015/9/8/chartex" xmlns:cx2="http://schemas.microsoft.com/office/drawing/2015/10/21/chartex" xmlns:cx3="http://schemas.microsoft.com/office/drawing/2016/5/9/chartex" xmlns:cx4="http://schemas.microsoft.com/office/drawing/2016/5/10/chartex" xmlns:cx5="http://schemas.microsoft.com/office/drawing/2016/5/11/chartex" xmlns:cx6="http://schemas.microsoft.com/office/drawing/2016/5/12/chartex" xmlns:cx7="http://schemas.microsoft.com/office/drawing/2016/5/13/chartex" xmlns:cx8="http://schemas.microsoft.com/office/drawing/2016/5/14/chartex" xmlns:mc="http://schemas.openxmlformats.org/markup-compatibility/2006" xmlns:aink="http://schemas.microsoft.com/office/drawing/2016/ink" xmlns:am3d="http://schemas.microsoft.com/office/drawing/2017/model3d" xmlns:o="urn:schemas-microsoft-com:office:office" xmlns:oel="http://schemas.microsoft.com/office/2019/extlst" xmlns:r="http://schemas.openxmlformats.org/officeDocument/2006/relationships" xmlns:m="http://schemas.openxmlformats.org/officeDocument/2006/math" xmlns:v="urn:schemas-microsoft-com:vml" xmlns:wp14="http://schemas.microsoft.com/office/word/2010/wordprocessingDrawing" xmlns:wp="http://schemas.openxmlformats.org/drawingml/2006/wordprocessingDrawing" xmlns:w10="urn:schemas-microsoft-com:office:word" xmlns:w="http://schemas.openxmlformats.org/wordprocessingml/2006/main" xmlns:w14="http://schemas.microsoft.com/office/word/2010/wordml" xmlns:w15="http://schemas.microsoft.com/office/word/2012/wordml" xmlns:w16cex="http://schemas.microsoft.com/office/word/2018/wordml/cex" xmlns:w16cid="http://schemas.microsoft.com/office/word/2016/wordml/cid" xmlns:w16="http://schemas.microsoft.com/office/word/2018/wordml" xmlns:w16sdtdh="http://schemas.microsoft.com/office/word/2020/wordml/sdtdatahash" xmlns:w16se="http://schemas.microsoft.com/office/word/2015/wordml/symex" xmlns:wpg="http://schemas.microsoft.com/office/word/2010/wordprocessingGroup" xmlns:wpi="http://schemas.microsoft.com/office/word/2010/wordprocessingInk" xmlns:wne="http://schemas.microsoft.com/office/word/2006/wordml" xmlns:wps="http://schemas.microsoft.com/office/word/2010/wordprocessingShape" mc:Ignorable="w14 w15 w16se w16cid w16 w16cex w16sdtdh wp14">
+  <w:p>
+    <w:pPr>
+      <w:pStyle w:val="Footer"/>
+    </w:pPr>
+    <w:proofErr w:type="spellStart"/>
     <w:r>
-      <w:t>Generated by elisarep 0.1.8 on 2024-02-23 13:51:00</w:t>
+      <w:t>internaL</w:t>
     </w:r>
+    <w:r>
+      <w:t>Generated</w:t>
+    </w:r>
+    <w:proofErr w:type="spellEnd"/>
+    <w:r>
+      <w:t xml:space="preserve"> by e</w:t>
+    </w:r>
+    <w:proofErr w:type="spellStart"/>
+    <w:r>
+      <w:t>lisarep</w:t>
+    </w:r>
+    <w:proofErr w:type="spellEnd"/>
+    <w:r>
+      <w:t xml:space="preserve"> 0.1.8 on 2024-02-23 13:51:00</w:t>
+    </w:r>
+    <w:r>
+      <w:t>confidential</w:t>
+    </w:r>
+  </w:p>
+</w:ftr>
+</file>
+
+<file path=word/footer3.xml><?xml version="1.0" encoding="utf-8"?>
+<w:ftr xmlns:wpc="http://schemas.microsoft.com/office/word/2010/wordprocessingCanvas" xmlns:cx="http://schemas.microsoft.com/office/drawing/2014/chartex" xmlns:cx1="http://schemas.microsoft.com/office/drawing/2015/9/8/chartex" xmlns:cx2="http://schemas.microsoft.com/office/drawing/2015/10/21/chartex" xmlns:cx3="http://schemas.microsoft.com/office/drawing/2016/5/9/chartex" xmlns:cx4="http://schemas.microsoft.com/office/drawing/2016/5/10/chartex" xmlns:cx5="http://schemas.microsoft.com/office/drawing/2016/5/11/chartex" xmlns:cx6="http://schemas.microsoft.com/office/drawing/2016/5/12/chartex" xmlns:cx7="http://schemas.microsoft.com/office/drawing/2016/5/13/chartex" xmlns:cx8="http://schemas.microsoft.com/office/drawing/2016/5/14/chartex" xmlns:mc="http://schemas.openxmlformats.org/markup-compatibility/2006" xmlns:aink="http://schemas.microsoft.com/office/drawing/2016/ink" xmlns:am3d="http://schemas.microsoft.com/office/drawing/2017/model3d" xmlns:o="urn:schemas-microsoft-com:office:office" xmlns:oel="http://schemas.microsoft.com/office/2019/extlst" xmlns:r="http://schemas.openxmlformats.org/officeDocument/2006/relationships" xmlns:m="http://schemas.openxmlformats.org/officeDocument/2006/math" xmlns:v="urn:schemas-microsoft-com:vml" xmlns:wp14="http://schemas.microsoft.com/office/word/2010/wordprocessingDrawing" xmlns:wp="http://schemas.openxmlformats.org/drawingml/2006/wordprocessingDrawing" xmlns:w10="urn:schemas-microsoft-com:office:word" xmlns:w="http://schemas.openxmlformats.org/wordprocessingml/2006/main" xmlns:w14="http://schemas.microsoft.com/office/word/2010/wordml" xmlns:w15="http://schemas.microsoft.com/office/word/2012/wordml" xmlns:w16cex="http://schemas.microsoft.com/office/word/2018/wordml/cex" xmlns:w16cid="http://schemas.microsoft.com/office/word/2016/wordml/cid" xmlns:w16="http://schemas.microsoft.com/office/word/2018/wordml" xmlns:w16sdtdh="http://schemas.microsoft.com/office/word/2020/wordml/sdtdatahash" xmlns:w16se="http://schemas.microsoft.com/office/word/2015/wordml/symex" xmlns:wpg="http://schemas.microsoft.com/office/word/2010/wordprocessingGroup" xmlns:wpi="http://schemas.microsoft.com/office/word/2010/wordprocessingInk" xmlns:wne="http://schemas.microsoft.com/office/word/2006/wordml" xmlns:wps="http://schemas.microsoft.com/office/word/2010/wordprocessingShape" mc:Ignorable="w14 w15 w16se w16cid w16 w16cex w16sdtdh wp14">
+  <w:p>
+    <w:pPr>
+      <w:pStyle w:val="Footer"/>
+    </w:pPr>
   </w:p>
 </w:ftr>
 </file>
@@ -3822,6 +3876,36 @@
     </w:p>
   </w:footnote>
 </w:footnotes>
+</file>
+
+<file path=word/header1.xml><?xml version="1.0" encoding="utf-8"?>
+<w:hdr xmlns:wpc="http://schemas.microsoft.com/office/word/2010/wordprocessingCanvas" xmlns:cx="http://schemas.microsoft.com/office/drawing/2014/chartex" xmlns:cx1="http://schemas.microsoft.com/office/drawing/2015/9/8/chartex" xmlns:cx2="http://schemas.microsoft.com/office/drawing/2015/10/21/chartex" xmlns:cx3="http://schemas.microsoft.com/office/drawing/2016/5/9/chartex" xmlns:cx4="http://schemas.microsoft.com/office/drawing/2016/5/10/chartex" xmlns:cx5="http://schemas.microsoft.com/office/drawing/2016/5/11/chartex" xmlns:cx6="http://schemas.microsoft.com/office/drawing/2016/5/12/chartex" xmlns:cx7="http://schemas.microsoft.com/office/drawing/2016/5/13/chartex" xmlns:cx8="http://schemas.microsoft.com/office/drawing/2016/5/14/chartex" xmlns:mc="http://schemas.openxmlformats.org/markup-compatibility/2006" xmlns:aink="http://schemas.microsoft.com/office/drawing/2016/ink" xmlns:am3d="http://schemas.microsoft.com/office/drawing/2017/model3d" xmlns:o="urn:schemas-microsoft-com:office:office" xmlns:oel="http://schemas.microsoft.com/office/2019/extlst" xmlns:r="http://schemas.openxmlformats.org/officeDocument/2006/relationships" xmlns:m="http://schemas.openxmlformats.org/officeDocument/2006/math" xmlns:v="urn:schemas-microsoft-com:vml" xmlns:wp14="http://schemas.microsoft.com/office/word/2010/wordprocessingDrawing" xmlns:wp="http://schemas.openxmlformats.org/drawingml/2006/wordprocessingDrawing" xmlns:w10="urn:schemas-microsoft-com:office:word" xmlns:w="http://schemas.openxmlformats.org/wordprocessingml/2006/main" xmlns:w14="http://schemas.microsoft.com/office/word/2010/wordml" xmlns:w15="http://schemas.microsoft.com/office/word/2012/wordml" xmlns:w16cex="http://schemas.microsoft.com/office/word/2018/wordml/cex" xmlns:w16cid="http://schemas.microsoft.com/office/word/2016/wordml/cid" xmlns:w16="http://schemas.microsoft.com/office/word/2018/wordml" xmlns:w16sdtdh="http://schemas.microsoft.com/office/word/2020/wordml/sdtdatahash" xmlns:w16se="http://schemas.microsoft.com/office/word/2015/wordml/symex" xmlns:wpg="http://schemas.microsoft.com/office/word/2010/wordprocessingGroup" xmlns:wpi="http://schemas.microsoft.com/office/word/2010/wordprocessingInk" xmlns:wne="http://schemas.microsoft.com/office/word/2006/wordml" xmlns:wps="http://schemas.microsoft.com/office/word/2010/wordprocessingShape" mc:Ignorable="w14 w15 w16se w16cid w16 w16cex w16sdtdh wp14">
+  <w:p>
+    <w:pPr>
+      <w:pStyle w:val="Header"/>
+    </w:pPr>
+  </w:p>
+</w:hdr>
+</file>
+
+<file path=word/header2.xml><?xml version="1.0" encoding="utf-8"?>
+<w:hdr xmlns:wpc="http://schemas.microsoft.com/office/word/2010/wordprocessingCanvas" xmlns:cx="http://schemas.microsoft.com/office/drawing/2014/chartex" xmlns:cx1="http://schemas.microsoft.com/office/drawing/2015/9/8/chartex" xmlns:cx2="http://schemas.microsoft.com/office/drawing/2015/10/21/chartex" xmlns:cx3="http://schemas.microsoft.com/office/drawing/2016/5/9/chartex" xmlns:cx4="http://schemas.microsoft.com/office/drawing/2016/5/10/chartex" xmlns:cx5="http://schemas.microsoft.com/office/drawing/2016/5/11/chartex" xmlns:cx6="http://schemas.microsoft.com/office/drawing/2016/5/12/chartex" xmlns:cx7="http://schemas.microsoft.com/office/drawing/2016/5/13/chartex" xmlns:cx8="http://schemas.microsoft.com/office/drawing/2016/5/14/chartex" xmlns:mc="http://schemas.openxmlformats.org/markup-compatibility/2006" xmlns:aink="http://schemas.microsoft.com/office/drawing/2016/ink" xmlns:am3d="http://schemas.microsoft.com/office/drawing/2017/model3d" xmlns:o="urn:schemas-microsoft-com:office:office" xmlns:oel="http://schemas.microsoft.com/office/2019/extlst" xmlns:r="http://schemas.openxmlformats.org/officeDocument/2006/relationships" xmlns:m="http://schemas.openxmlformats.org/officeDocument/2006/math" xmlns:v="urn:schemas-microsoft-com:vml" xmlns:wp14="http://schemas.microsoft.com/office/word/2010/wordprocessingDrawing" xmlns:wp="http://schemas.openxmlformats.org/drawingml/2006/wordprocessingDrawing" xmlns:w10="urn:schemas-microsoft-com:office:word" xmlns:w="http://schemas.openxmlformats.org/wordprocessingml/2006/main" xmlns:w14="http://schemas.microsoft.com/office/word/2010/wordml" xmlns:w15="http://schemas.microsoft.com/office/word/2012/wordml" xmlns:w16cex="http://schemas.microsoft.com/office/word/2018/wordml/cex" xmlns:w16cid="http://schemas.microsoft.com/office/word/2016/wordml/cid" xmlns:w16="http://schemas.microsoft.com/office/word/2018/wordml" xmlns:w16sdtdh="http://schemas.microsoft.com/office/word/2020/wordml/sdtdatahash" xmlns:w16se="http://schemas.microsoft.com/office/word/2015/wordml/symex" xmlns:wpg="http://schemas.microsoft.com/office/word/2010/wordprocessingGroup" xmlns:wpi="http://schemas.microsoft.com/office/word/2010/wordprocessingInk" xmlns:wne="http://schemas.microsoft.com/office/word/2006/wordml" xmlns:wps="http://schemas.microsoft.com/office/word/2010/wordprocessingShape" mc:Ignorable="w14 w15 w16se w16cid w16 w16cex w16sdtdh wp14">
+  <w:p>
+    <w:pPr>
+      <w:pStyle w:val="Header"/>
+    </w:pPr>
+  </w:p>
+</w:hdr>
+</file>
+
+<file path=word/header3.xml><?xml version="1.0" encoding="utf-8"?>
+<w:hdr xmlns:wpc="http://schemas.microsoft.com/office/word/2010/wordprocessingCanvas" xmlns:cx="http://schemas.microsoft.com/office/drawing/2014/chartex" xmlns:cx1="http://schemas.microsoft.com/office/drawing/2015/9/8/chartex" xmlns:cx2="http://schemas.microsoft.com/office/drawing/2015/10/21/chartex" xmlns:cx3="http://schemas.microsoft.com/office/drawing/2016/5/9/chartex" xmlns:cx4="http://schemas.microsoft.com/office/drawing/2016/5/10/chartex" xmlns:cx5="http://schemas.microsoft.com/office/drawing/2016/5/11/chartex" xmlns:cx6="http://schemas.microsoft.com/office/drawing/2016/5/12/chartex" xmlns:cx7="http://schemas.microsoft.com/office/drawing/2016/5/13/chartex" xmlns:cx8="http://schemas.microsoft.com/office/drawing/2016/5/14/chartex" xmlns:mc="http://schemas.openxmlformats.org/markup-compatibility/2006" xmlns:aink="http://schemas.microsoft.com/office/drawing/2016/ink" xmlns:am3d="http://schemas.microsoft.com/office/drawing/2017/model3d" xmlns:o="urn:schemas-microsoft-com:office:office" xmlns:oel="http://schemas.microsoft.com/office/2019/extlst" xmlns:r="http://schemas.openxmlformats.org/officeDocument/2006/relationships" xmlns:m="http://schemas.openxmlformats.org/officeDocument/2006/math" xmlns:v="urn:schemas-microsoft-com:vml" xmlns:wp14="http://schemas.microsoft.com/office/word/2010/wordprocessingDrawing" xmlns:wp="http://schemas.openxmlformats.org/drawingml/2006/wordprocessingDrawing" xmlns:w10="urn:schemas-microsoft-com:office:word" xmlns:w="http://schemas.openxmlformats.org/wordprocessingml/2006/main" xmlns:w14="http://schemas.microsoft.com/office/word/2010/wordml" xmlns:w15="http://schemas.microsoft.com/office/word/2012/wordml" xmlns:w16cex="http://schemas.microsoft.com/office/word/2018/wordml/cex" xmlns:w16cid="http://schemas.microsoft.com/office/word/2016/wordml/cid" xmlns:w16="http://schemas.microsoft.com/office/word/2018/wordml" xmlns:w16sdtdh="http://schemas.microsoft.com/office/word/2020/wordml/sdtdatahash" xmlns:w16se="http://schemas.microsoft.com/office/word/2015/wordml/symex" xmlns:wpg="http://schemas.microsoft.com/office/word/2010/wordprocessingGroup" xmlns:wpi="http://schemas.microsoft.com/office/word/2010/wordprocessingInk" xmlns:wne="http://schemas.microsoft.com/office/word/2006/wordml" xmlns:wps="http://schemas.microsoft.com/office/word/2010/wordprocessingShape" mc:Ignorable="w14 w15 w16se w16cid w16 w16cex w16sdtdh wp14">
+  <w:p>
+    <w:pPr>
+      <w:pStyle w:val="Header"/>
+    </w:pPr>
+  </w:p>
+</w:hdr>
 </file>
 
 <file path=word/numbering.xml><?xml version="1.0" encoding="utf-8"?>

</xml_diff>